<commit_message>
Final Revised on Chapter 1 & 7
- Fixed minor code on router
- Updated Thesis Summary
</commit_message>
<xml_diff>
--- a/Summary Indonesia.docx
+++ b/Summary Indonesia.docx
@@ -285,14 +285,14 @@
         <w:t xml:space="preserve">macam software yang berkaitan dengan suara. Menggabungkan kedua teknologi akan menghasilkan lebih bermacam lagi software. Salah satu kombinasi itu adalah mimic speech, atau menirukan suara. Penelitian ini akan membhasa tentang Speech Recognition menggunakan Convolutional Neural Network sebagai model machine learning dan Speech Synthesis yang menggunakan Concatenative Synthesis dengan suku kata sebagai satuannya. Tujuan dari penelitian ini adalah untuk mengembangkan aplikasi untuk mengumpulkan, melatih, dan menirukan suara dalam Bahasa Indonesia. Pengguna dapat berpartisipasi dengan merekam suara mereka. Suara yang dikumpulkan akan dilatih untuk digunakan dalam aplikasi untuk mengenali suara. Setelah suara yang dikumpulkan dilatih, Pengguna dapat </w:t>
       </w:r>
       <w:r>
-        <w:t>menggunakan aplikasi menirukan suara dengan mengidentifikasi suara dahulu lalu menghasilkan suara yang diinginkan dengan suara yang sudah teridentifikasi. Aplikasi untuk mengumpulkan dan menirukan suara akan dikembangkan dalam website.</w:t>
-      </w:r>
-    </w:p>
-    <w:p>
-      <w:pPr>
-        <w:pStyle w:val="NoSpacing"/>
-        <w:jc w:val="left"/>
-      </w:pPr>
+        <w:t>menggunakan aplikasi menirukan suara dengan mengidentifikasi suara dahulu lalu menghasilkan suara yang diinginkan dengan suara yang sudah teridentifikasi. Aplikasi untuk mengumpulkan dan menirukan suara akan dikembangkan dalam website</w:t>
+      </w:r>
+      <w:r>
+        <w:t xml:space="preserve"> dan command promt</w:t>
+      </w:r>
+      <w:r>
+        <w:t>.</w:t>
+      </w:r>
     </w:p>
     <w:p>
       <w:pPr>
@@ -359,6 +359,51 @@
       <w:r>
         <w:lastRenderedPageBreak/>
         <w:t>Jika speech recognition adalah proses untuk mendapatkan data dari menganalisa suara, kebalikannya adalah speech synthesis, yaitu proses untuk membuat suara buatan. Maka dari itu speech recognition dikenal dengan istilah speech-to-text dan speech synthesis dengan isitilah text-to-speech. "Hey Cortana, read my email" adalah perintah agar asisten buatan menghasilkan suara, membacakan isi email. Masing - masing teknologi dapat menghasilkan bermacam - macam software yang berkaitan dengan suara. Menggabungkan kedua teknologi akan menghasilkan lebih bermacam lagi software. Salah satu kombinasi itu adalah mimic speech, atau menirukan suara.</w:t>
+      </w:r>
+      <w:r>
+        <w:t xml:space="preserve"> </w:t>
+      </w:r>
+      <w:r>
+        <w:t xml:space="preserve">Penggunaan </w:t>
+      </w:r>
+      <w:r>
+        <w:t>mimic speech</w:t>
+      </w:r>
+      <w:r>
+        <w:t xml:space="preserve"> yang dikenal adalah menciptakan </w:t>
+      </w:r>
+      <w:r>
+        <w:t>suara digital</w:t>
+      </w:r>
+      <w:r>
+        <w:t xml:space="preserve"> yang akan digunakan sebagai </w:t>
+      </w:r>
+      <w:r>
+        <w:t>suara vokal asisten</w:t>
+      </w:r>
+      <w:r>
+        <w:t xml:space="preserve"> buatan. </w:t>
+      </w:r>
+      <w:r>
+        <w:t>Dengan itu akan m</w:t>
+      </w:r>
+      <w:r>
+        <w:t xml:space="preserve">embuat </w:t>
+      </w:r>
+      <w:r>
+        <w:t>asisten</w:t>
+      </w:r>
+      <w:r>
+        <w:t xml:space="preserve"> buatan lebih </w:t>
+      </w:r>
+      <w:r>
+        <w:t>personal</w:t>
+      </w:r>
+      <w:r>
+        <w:t xml:space="preserve"> bagi pengguna</w:t>
+      </w:r>
+      <w:r>
+        <w:t>.</w:t>
       </w:r>
     </w:p>
     <w:p>
@@ -441,7 +486,13 @@
         <w:jc w:val="both"/>
       </w:pPr>
       <w:r>
-        <w:t>Ada 9 suku kata yang dipilih untuk digunakan dalam aplikasi, a, i, na, ma, mu, di, ri, dan ku.</w:t>
+        <w:t xml:space="preserve">Ada 9 suku kata yang dipilih untuk digunakan dalam aplikasi, a, i, na, </w:t>
+      </w:r>
+      <w:r>
+        <w:t>ma, mu, di, ri, dan ku.</w:t>
+      </w:r>
+      <w:r>
+        <w:t xml:space="preserve"> Suku kata akan digunakan sebagai satuan unit.</w:t>
       </w:r>
     </w:p>
     <w:p>
@@ -455,55 +506,7 @@
         <w:jc w:val="both"/>
       </w:pPr>
       <w:r>
-        <w:t xml:space="preserve">Suara direkam dalam 1 detik dengan sample rate 16000 dan mono. </w:t>
-      </w:r>
-    </w:p>
-    <w:p>
-      <w:pPr>
-        <w:pStyle w:val="NoSpacing"/>
-        <w:numPr>
-          <w:ilvl w:val="0"/>
-          <w:numId w:val="4"/>
-        </w:numPr>
-        <w:ind w:left="284" w:hanging="142"/>
-        <w:jc w:val="both"/>
-      </w:pPr>
-      <w:r>
-        <w:t>Data speech recognition diambil dari suara yang direkam dalam Bahasa Indonesia</w:t>
-      </w:r>
-      <w:r>
-        <w:t>.</w:t>
-      </w:r>
-    </w:p>
-    <w:p>
-      <w:pPr>
-        <w:pStyle w:val="NoSpacing"/>
-        <w:numPr>
-          <w:ilvl w:val="0"/>
-          <w:numId w:val="4"/>
-        </w:numPr>
-        <w:ind w:left="284" w:hanging="142"/>
-        <w:jc w:val="both"/>
-      </w:pPr>
-      <w:r>
-        <w:t>Data speech synthesis diambil dari suara yang disimpan, hasil dari analisa speech recognition</w:t>
-      </w:r>
-      <w:r>
-        <w:t>.</w:t>
-      </w:r>
-    </w:p>
-    <w:p>
-      <w:pPr>
-        <w:pStyle w:val="NoSpacing"/>
-        <w:numPr>
-          <w:ilvl w:val="0"/>
-          <w:numId w:val="4"/>
-        </w:numPr>
-        <w:ind w:left="284" w:hanging="142"/>
-        <w:jc w:val="both"/>
-      </w:pPr>
-      <w:r>
-        <w:t>Aplikasi dikembangkan dalam website</w:t>
+        <w:t>Suara direkam dalam 1 detik dengan sample rate 16000 dan mono</w:t>
       </w:r>
       <w:r>
         <w:t>.</w:t>
@@ -664,7 +667,7 @@
         <w:t>diphones</w:t>
       </w:r>
       <w:r>
-        <w:t>, dan kadang pula triphones. Karena tidak ditemukan jumlah fonem atau satuan yang lebih kecil di Bahasa Indonesia, suku kata dapat menjadi pilihan terbaik sebagai satuan suara.</w:t>
+        <w:t>, dan kadang pula triphones.</w:t>
       </w:r>
       <w:r>
         <w:t xml:space="preserve"> </w:t>
@@ -1003,10 +1006,7 @@
         <w:jc w:val="both"/>
       </w:pPr>
       <w:r>
-        <w:t xml:space="preserve">Setelah memotong sinyal kedalam frame, windowing atau menerapkan fungsi window seperti Hamming </w:t>
-      </w:r>
-      <w:r>
-        <w:t>window kesetiap bagian frame dapat dilakukan dimana</w:t>
+        <w:t>Setelah memotong sinyal kedalam frame, windowing atau menerapkan fungsi window seperti Hamming window kesetiap bagian frame dapat dilakukan dimana</w:t>
       </w:r>
       <w:r>
         <w:t xml:space="preserve">, </w:t>
@@ -1631,24 +1631,6 @@
       <w:pPr>
         <w:pStyle w:val="NoSpacing"/>
         <w:rPr>
-          <w:rFonts w:ascii="Cambria Math" w:hAnsi="Cambria Math"/>
-          <w:oMath/>
-        </w:rPr>
-        <w:sectPr>
-          <w:footerReference w:type="default" r:id="rId15"/>
-          <w:type w:val="continuous"/>
-          <w:pgSz w:w="11906" w:h="16838"/>
-          <w:pgMar w:top="2880" w:right="1440" w:bottom="1797" w:left="2160" w:header="708" w:footer="708" w:gutter="0"/>
-          <w:pgNumType w:fmt="lowerRoman" w:start="11"/>
-          <w:cols w:num="2" w:space="708"/>
-          <w:docGrid w:linePitch="360"/>
-        </w:sectPr>
-      </w:pPr>
-    </w:p>
-    <w:p>
-      <w:pPr>
-        <w:pStyle w:val="NoSpacing"/>
-        <w:rPr>
           <w:rFonts w:eastAsiaTheme="minorEastAsia"/>
           <w:b/>
         </w:rPr>
@@ -1661,7 +1643,6 @@
           <w:rPr>
             <w:rFonts w:ascii="Cambria Math" w:hAnsi="Cambria Math"/>
           </w:rPr>
-          <w:lastRenderedPageBreak/>
           <m:t xml:space="preserve">m=2595 </m:t>
         </m:r>
         <m:func>
@@ -1883,16 +1864,27 @@
     <w:p>
       <w:pPr>
         <w:pStyle w:val="NoSpacing"/>
-        <w:jc w:val="left"/>
-      </w:pPr>
-    </w:p>
-    <w:p>
-      <w:pPr>
-        <w:pStyle w:val="NoSpacing"/>
         <w:ind w:firstLine="142"/>
         <w:jc w:val="both"/>
-      </w:pPr>
-      <w:r>
+        <w:sectPr>
+          <w:footerReference w:type="default" r:id="rId15"/>
+          <w:type w:val="continuous"/>
+          <w:pgSz w:w="11906" w:h="16838"/>
+          <w:pgMar w:top="2880" w:right="1440" w:bottom="1797" w:left="2160" w:header="708" w:footer="708" w:gutter="0"/>
+          <w:pgNumType w:fmt="lowerRoman" w:start="11"/>
+          <w:cols w:num="2" w:space="708"/>
+          <w:docGrid w:linePitch="360"/>
+        </w:sectPr>
+      </w:pPr>
+    </w:p>
+    <w:p>
+      <w:pPr>
+        <w:pStyle w:val="NoSpacing"/>
+        <w:ind w:firstLine="142"/>
+        <w:jc w:val="both"/>
+      </w:pPr>
+      <w:r>
+        <w:lastRenderedPageBreak/>
         <w:t>Setiap filter dalam filterbank berbentuk segitiga memiliki respons 1 pada frekuensi</w:t>
       </w:r>
       <w:r>
@@ -2418,10 +2410,10 @@
         <w:t xml:space="preserve">Langkah terakhir adalah menghitung Discrete Cosine Transform (DCT). </w:t>
       </w:r>
       <w:r>
-        <w:t xml:space="preserve">DCT menghias energi yang artinya matriks kovarians diagonal dapat digunakan untuk memodelkan fitur. Hanya 12 koefisien DCT yang disimpan, Ini dilakukan, karena koefisien DCT yang lebih tinggi mewakili perubahan cepat yang </w:t>
-      </w:r>
-      <w:r>
-        <w:t>menurunkan kinerja speech recogntion, jadi menghilangkan hingga hanya tersisa 12 akan mendapat peningkatan kecil.</w:t>
+        <w:t xml:space="preserve">DCT menghias energi yang artinya matriks kovarians diagonal dapat digunakan untuk memodelkan fitur. Hanya 12 koefisien DCT yang disimpan, Ini dilakukan, karena koefisien DCT yang lebih tinggi mewakili perubahan cepat yang menurunkan kinerja speech recogntion, jadi menghilangkan hingga hanya </w:t>
+      </w:r>
+      <w:r>
+        <w:t>tersisa 12 akan mendapat peningkatan kecil.</w:t>
       </w:r>
     </w:p>
     <w:p>
@@ -2585,7 +2577,8 @@
         <w:ind w:firstLine="142"/>
         <w:jc w:val="both"/>
         <w:sectPr>
-          <w:footerReference w:type="default" r:id="rId16"/>
+          <w:headerReference w:type="default" r:id="rId16"/>
+          <w:footerReference w:type="default" r:id="rId17"/>
           <w:type w:val="continuous"/>
           <w:pgSz w:w="11906" w:h="16838"/>
           <w:pgMar w:top="2880" w:right="1440" w:bottom="1797" w:left="2160" w:header="708" w:footer="708" w:gutter="0"/>
@@ -2607,7 +2600,6 @@
         <w:jc w:val="both"/>
       </w:pPr>
       <w:r>
-        <w:lastRenderedPageBreak/>
         <w:t>tingkat tinggi dalam neural network yang padat untuk mengenali gambar.</w:t>
       </w:r>
       <w:bookmarkEnd w:id="7"/>
@@ -2633,6 +2625,7 @@
         <w:rPr>
           <w:sz w:val="28"/>
         </w:rPr>
+        <w:lastRenderedPageBreak/>
         <w:t>4</w:t>
       </w:r>
       <w:r>
@@ -2808,7 +2801,7 @@
                     </pic:cNvPicPr>
                   </pic:nvPicPr>
                   <pic:blipFill>
-                    <a:blip r:embed="rId17">
+                    <a:blip r:embed="rId18">
                       <a:extLst>
                         <a:ext uri="{28A0092B-C50C-407E-A947-70E740481C1C}">
                           <a14:useLocalDpi xmlns:a14="http://schemas.microsoft.com/office/drawing/2010/main" val="0"/>
@@ -2895,7 +2888,7 @@
                     </pic:cNvPicPr>
                   </pic:nvPicPr>
                   <pic:blipFill>
-                    <a:blip r:embed="rId18">
+                    <a:blip r:embed="rId19">
                       <a:extLst>
                         <a:ext uri="{28A0092B-C50C-407E-A947-70E740481C1C}">
                           <a14:useLocalDpi xmlns:a14="http://schemas.microsoft.com/office/drawing/2010/main" val="0"/>
@@ -2966,8 +2959,20 @@
     <w:p>
       <w:pPr>
         <w:pStyle w:val="NoSpacing"/>
+        <w:jc w:val="left"/>
+      </w:pPr>
+    </w:p>
+    <w:p>
+      <w:pPr>
+        <w:pStyle w:val="NoSpacing"/>
+        <w:jc w:val="left"/>
+      </w:pPr>
+    </w:p>
+    <w:p>
+      <w:pPr>
+        <w:pStyle w:val="NoSpacing"/>
         <w:sectPr>
-          <w:footerReference w:type="default" r:id="rId19"/>
+          <w:footerReference w:type="default" r:id="rId20"/>
           <w:type w:val="continuous"/>
           <w:pgSz w:w="11906" w:h="16838"/>
           <w:pgMar w:top="2880" w:right="1440" w:bottom="1797" w:left="2160" w:header="708" w:footer="708" w:gutter="0"/>
@@ -3024,7 +3029,7 @@
                     </pic:cNvPicPr>
                   </pic:nvPicPr>
                   <pic:blipFill>
-                    <a:blip r:embed="rId20">
+                    <a:blip r:embed="rId21">
                       <a:extLst>
                         <a:ext uri="{28A0092B-C50C-407E-A947-70E740481C1C}">
                           <a14:useLocalDpi xmlns:a14="http://schemas.microsoft.com/office/drawing/2010/main" val="0"/>
@@ -3111,7 +3116,7 @@
                     </pic:cNvPicPr>
                   </pic:nvPicPr>
                   <pic:blipFill>
-                    <a:blip r:embed="rId21">
+                    <a:blip r:embed="rId22">
                       <a:extLst>
                         <a:ext uri="{28A0092B-C50C-407E-A947-70E740481C1C}">
                           <a14:useLocalDpi xmlns:a14="http://schemas.microsoft.com/office/drawing/2010/main" val="0"/>
@@ -3198,7 +3203,7 @@
                     </pic:cNvPicPr>
                   </pic:nvPicPr>
                   <pic:blipFill>
-                    <a:blip r:embed="rId22">
+                    <a:blip r:embed="rId23">
                       <a:extLst>
                         <a:ext uri="{28A0092B-C50C-407E-A947-70E740481C1C}">
                           <a14:useLocalDpi xmlns:a14="http://schemas.microsoft.com/office/drawing/2010/main" val="0"/>
@@ -3279,7 +3284,7 @@
                     </pic:cNvPicPr>
                   </pic:nvPicPr>
                   <pic:blipFill>
-                    <a:blip r:embed="rId23">
+                    <a:blip r:embed="rId24">
                       <a:extLst>
                         <a:ext uri="{28A0092B-C50C-407E-A947-70E740481C1C}">
                           <a14:useLocalDpi xmlns:a14="http://schemas.microsoft.com/office/drawing/2010/main" val="0"/>
@@ -3366,7 +3371,7 @@
                     </pic:cNvPicPr>
                   </pic:nvPicPr>
                   <pic:blipFill>
-                    <a:blip r:embed="rId24">
+                    <a:blip r:embed="rId25">
                       <a:extLst>
                         <a:ext uri="{28A0092B-C50C-407E-A947-70E740481C1C}">
                           <a14:useLocalDpi xmlns:a14="http://schemas.microsoft.com/office/drawing/2010/main" val="0"/>
@@ -3453,7 +3458,7 @@
                     </pic:cNvPicPr>
                   </pic:nvPicPr>
                   <pic:blipFill>
-                    <a:blip r:embed="rId25">
+                    <a:blip r:embed="rId26">
                       <a:extLst>
                         <a:ext uri="{28A0092B-C50C-407E-A947-70E740481C1C}">
                           <a14:useLocalDpi xmlns:a14="http://schemas.microsoft.com/office/drawing/2010/main" val="0"/>
@@ -3489,7 +3494,7 @@
       <w:pPr>
         <w:pStyle w:val="NoSpacing"/>
         <w:sectPr>
-          <w:footerReference w:type="default" r:id="rId26"/>
+          <w:footerReference w:type="default" r:id="rId27"/>
           <w:type w:val="continuous"/>
           <w:pgSz w:w="11906" w:h="16838"/>
           <w:pgMar w:top="2880" w:right="1440" w:bottom="1797" w:left="2160" w:header="708" w:footer="708" w:gutter="0"/>
@@ -3549,7 +3554,7 @@
                     </pic:cNvPicPr>
                   </pic:nvPicPr>
                   <pic:blipFill>
-                    <a:blip r:embed="rId27">
+                    <a:blip r:embed="rId28">
                       <a:extLst>
                         <a:ext uri="{28A0092B-C50C-407E-A947-70E740481C1C}">
                           <a14:useLocalDpi xmlns:a14="http://schemas.microsoft.com/office/drawing/2010/main" val="0"/>
@@ -3633,7 +3638,7 @@
                     </pic:cNvPicPr>
                   </pic:nvPicPr>
                   <pic:blipFill>
-                    <a:blip r:embed="rId28">
+                    <a:blip r:embed="rId29">
                       <a:extLst>
                         <a:ext uri="{28A0092B-C50C-407E-A947-70E740481C1C}">
                           <a14:useLocalDpi xmlns:a14="http://schemas.microsoft.com/office/drawing/2010/main" val="0"/>
@@ -3720,7 +3725,7 @@
                     </pic:cNvPicPr>
                   </pic:nvPicPr>
                   <pic:blipFill>
-                    <a:blip r:embed="rId29">
+                    <a:blip r:embed="rId30">
                       <a:extLst>
                         <a:ext uri="{28A0092B-C50C-407E-A947-70E740481C1C}">
                           <a14:useLocalDpi xmlns:a14="http://schemas.microsoft.com/office/drawing/2010/main" val="0"/>
@@ -3801,7 +3806,7 @@
                     </pic:cNvPicPr>
                   </pic:nvPicPr>
                   <pic:blipFill>
-                    <a:blip r:embed="rId30">
+                    <a:blip r:embed="rId31">
                       <a:extLst>
                         <a:ext uri="{28A0092B-C50C-407E-A947-70E740481C1C}">
                           <a14:useLocalDpi xmlns:a14="http://schemas.microsoft.com/office/drawing/2010/main" val="0"/>
@@ -3865,324 +3870,6 @@
         <w:ind w:firstLine="142"/>
         <w:jc w:val="both"/>
         <w:sectPr>
-          <w:footerReference w:type="default" r:id="rId31"/>
-          <w:type w:val="continuous"/>
-          <w:pgSz w:w="11906" w:h="16838"/>
-          <w:pgMar w:top="2880" w:right="1440" w:bottom="1797" w:left="2160" w:header="708" w:footer="708" w:gutter="0"/>
-          <w:pgNumType w:fmt="lowerRoman" w:start="11"/>
-          <w:cols w:num="2" w:space="708"/>
-          <w:docGrid w:linePitch="360"/>
-        </w:sectPr>
-      </w:pPr>
-      <w:r>
-        <w:t xml:space="preserve">Suku kata ma, mu, dan di, serta suku kata acak o dan mi memiliki hasil yang buruk hampir setiap waktu. Suku kata acak o dan mi dikarekanan pada pembelajarannya suara acak berisikan kebanyakan suasana latar belakang dari pada suku kata o dan mi. Model machine learning tidak dapat </w:t>
-      </w:r>
-      <w:r>
-        <w:br/>
-      </w:r>
-    </w:p>
-    <w:p>
-      <w:pPr>
-        <w:pStyle w:val="NoSpacing"/>
-        <w:jc w:val="both"/>
-      </w:pPr>
-      <w:r>
-        <w:lastRenderedPageBreak/>
-        <w:t>memprediksi suku kata ma, mu, dan di dengan baik. Seringkali model memprediksi dengan benar tapi dengan akurasi yang rendah atau memprediksi suku kata relatif, contoh hasil ri atau i pada suku kata di. Hasil ini dapat ditingkatkan dengan menambahkan data lagi untuk dipelajari karena data yang digunakan terhitung masih relatif sedikit. Model machine learning yang optimum juga dapat meningkatkan hasil prediksi dan akurasi.</w:t>
-      </w:r>
-    </w:p>
-    <w:p>
-      <w:pPr>
-        <w:pStyle w:val="NoSpacing"/>
-        <w:jc w:val="left"/>
-      </w:pPr>
-    </w:p>
-    <w:p>
-      <w:pPr>
-        <w:pStyle w:val="NoSpacing"/>
-        <w:tabs>
-          <w:tab w:val="left" w:pos="426"/>
-        </w:tabs>
-        <w:jc w:val="left"/>
-        <w:rPr>
-          <w:sz w:val="28"/>
-        </w:rPr>
-      </w:pPr>
-      <w:r>
-        <w:rPr>
-          <w:sz w:val="28"/>
-        </w:rPr>
-        <w:t>5</w:t>
-      </w:r>
-      <w:r>
-        <w:rPr>
-          <w:sz w:val="28"/>
-        </w:rPr>
-        <w:tab/>
-      </w:r>
-      <w:r>
-        <w:rPr>
-          <w:sz w:val="28"/>
-        </w:rPr>
-        <w:t>Diskusi</w:t>
-      </w:r>
-    </w:p>
-    <w:p>
-      <w:pPr>
-        <w:pStyle w:val="NoSpacing"/>
-        <w:jc w:val="left"/>
-        <w:rPr>
-          <w:sz w:val="28"/>
-        </w:rPr>
-      </w:pPr>
-    </w:p>
-    <w:p>
-      <w:pPr>
-        <w:pStyle w:val="NoSpacing"/>
-        <w:ind w:firstLine="142"/>
-        <w:jc w:val="both"/>
-      </w:pPr>
-      <w:r>
-        <w:rPr>
-          <w:color w:val="000000" w:themeColor="text1"/>
-        </w:rPr>
-        <w:t>Pada bagian ini, ada beberapa diskusi mengapa metode yang diusulkan digunakan untuk penelitian ini. Poin - poin penting adalah</w:t>
-      </w:r>
-      <w:r>
-        <w:t>:</w:t>
-      </w:r>
-    </w:p>
-    <w:p>
-      <w:pPr>
-        <w:pStyle w:val="NoSpacing"/>
-        <w:numPr>
-          <w:ilvl w:val="0"/>
-          <w:numId w:val="6"/>
-        </w:numPr>
-        <w:ind w:left="284" w:hanging="142"/>
-        <w:jc w:val="left"/>
-        <w:rPr>
-          <w:color w:val="000000" w:themeColor="text1"/>
-        </w:rPr>
-      </w:pPr>
-      <w:r>
-        <w:rPr>
-          <w:color w:val="000000" w:themeColor="text1"/>
-        </w:rPr>
-        <w:t xml:space="preserve">Concatenative Synthesis </w:t>
-      </w:r>
-      <w:r>
-        <w:rPr>
-          <w:color w:val="000000" w:themeColor="text1"/>
-        </w:rPr>
-        <w:t>untuk</w:t>
-      </w:r>
-      <w:r>
-        <w:rPr>
-          <w:color w:val="000000" w:themeColor="text1"/>
-        </w:rPr>
-        <w:t xml:space="preserve"> Speech Synthesis</w:t>
-      </w:r>
-    </w:p>
-    <w:p>
-      <w:pPr>
-        <w:pStyle w:val="NoSpacing"/>
-        <w:numPr>
-          <w:ilvl w:val="0"/>
-          <w:numId w:val="6"/>
-        </w:numPr>
-        <w:ind w:left="284" w:hanging="142"/>
-        <w:jc w:val="left"/>
-        <w:rPr>
-          <w:color w:val="000000" w:themeColor="text1"/>
-        </w:rPr>
-      </w:pPr>
-      <w:r>
-        <w:rPr>
-          <w:color w:val="000000" w:themeColor="text1"/>
-        </w:rPr>
-        <w:t xml:space="preserve">MFCC </w:t>
-      </w:r>
-      <w:r>
-        <w:rPr>
-          <w:color w:val="000000" w:themeColor="text1"/>
-        </w:rPr>
-        <w:t>untuk</w:t>
-      </w:r>
-      <w:r>
-        <w:rPr>
-          <w:color w:val="000000" w:themeColor="text1"/>
-        </w:rPr>
-        <w:t xml:space="preserve"> Speech Recognition</w:t>
-      </w:r>
-    </w:p>
-    <w:p>
-      <w:pPr>
-        <w:pStyle w:val="NoSpacing"/>
-        <w:numPr>
-          <w:ilvl w:val="0"/>
-          <w:numId w:val="6"/>
-        </w:numPr>
-        <w:ind w:left="284" w:hanging="142"/>
-        <w:jc w:val="left"/>
-        <w:rPr>
-          <w:color w:val="000000" w:themeColor="text1"/>
-        </w:rPr>
-      </w:pPr>
-      <w:r>
-        <w:rPr>
-          <w:color w:val="000000" w:themeColor="text1"/>
-        </w:rPr>
-        <w:t xml:space="preserve">CNN </w:t>
-      </w:r>
-      <w:r>
-        <w:rPr>
-          <w:color w:val="000000" w:themeColor="text1"/>
-        </w:rPr>
-        <w:t>untuk</w:t>
-      </w:r>
-      <w:r>
-        <w:rPr>
-          <w:color w:val="000000" w:themeColor="text1"/>
-        </w:rPr>
-        <w:t xml:space="preserve"> Machine Learning model</w:t>
-      </w:r>
-    </w:p>
-    <w:p>
-      <w:pPr>
-        <w:pStyle w:val="NoSpacing"/>
-        <w:ind w:firstLine="142"/>
-        <w:jc w:val="both"/>
-      </w:pPr>
-    </w:p>
-    <w:p>
-      <w:pPr>
-        <w:spacing w:after="0" w:line="240" w:lineRule="auto"/>
-        <w:ind w:firstLine="142"/>
-      </w:pPr>
-      <w:r>
-        <w:t xml:space="preserve">Concatenative synthesis adalah apa yang mimic speech butuhkan, rekaman suara yang diambil dari suara yang dianalisa di simpan dan ketika ingin suara dimuat dan di gabungkan. sesuai teks yang dimasukan. </w:t>
-      </w:r>
-    </w:p>
-    <w:p>
-      <w:pPr>
-        <w:spacing w:after="0" w:line="240" w:lineRule="auto"/>
-        <w:ind w:firstLine="142"/>
-      </w:pPr>
-      <w:r>
-        <w:t xml:space="preserve">Setiap proses pada MFCC memiliki alasannya tersendiri. Jika di simpulkan MFCC digunakan dan dipilih karena MFCC bertujuan untuk meniru perspektif suara telinga manusia </w:t>
-      </w:r>
-      <w:r>
-        <w:rPr>
-          <w:i/>
-        </w:rPr>
-        <w:t>non-linear</w:t>
-      </w:r>
-      <w:r>
-        <w:t xml:space="preserve"> dengan menjadi lebih diskriminatif pada frekuensi yang lebih rendah dan kurang diskriminatif pada suara yang lebih tinggi.</w:t>
-      </w:r>
-    </w:p>
-    <w:p>
-      <w:pPr>
-        <w:spacing w:after="0" w:line="240" w:lineRule="auto"/>
-        <w:ind w:firstLine="142"/>
-        <w:rPr>
-          <w:rFonts w:cs="Times New Roman"/>
-          <w:noProof/>
-          <w:color w:val="000000" w:themeColor="text1"/>
-        </w:rPr>
-      </w:pPr>
-      <w:r>
-        <w:t xml:space="preserve">Dua alasan utama menggunakan CNN. Pertama, concatenative synthesis menggunakan satuan suara. Tiap </w:t>
-      </w:r>
-      <w:r>
-        <w:t xml:space="preserve">satuan </w:t>
-      </w:r>
-      <w:r>
-        <w:t xml:space="preserve">suara adalah bagian kecil dari suatu kalimat atau kata. CNN dianggap sebagai pendekatan optimal untuk menganalisa </w:t>
-      </w:r>
-      <w:r>
-        <w:rPr>
-          <w:i/>
-        </w:rPr>
-        <w:t>small-footprint keyword</w:t>
-      </w:r>
-      <w:r>
-        <w:t>, yakni satuan suara itu sendiri, dari pada pendekatan machine learning yang lain [Sainath &amp; Parada, 2015]. Kedua, proses ekstrasi MFCC dapat di plot menjadi spektogram. Dan CNN adalah pendekatan paling umum untuk menyelesaikan masalah tentang visual dan gambar, termasuk spektogram</w:t>
-      </w:r>
-      <w:r>
-        <w:rPr>
-          <w:rFonts w:cs="Times New Roman"/>
-          <w:noProof/>
-          <w:color w:val="000000" w:themeColor="text1"/>
-        </w:rPr>
-        <w:t>.</w:t>
-      </w:r>
-    </w:p>
-    <w:p>
-      <w:pPr>
-        <w:pStyle w:val="NoSpacing"/>
-        <w:jc w:val="left"/>
-      </w:pPr>
-    </w:p>
-    <w:p>
-      <w:pPr>
-        <w:pStyle w:val="NoSpacing"/>
-        <w:tabs>
-          <w:tab w:val="left" w:pos="426"/>
-        </w:tabs>
-        <w:jc w:val="left"/>
-      </w:pPr>
-      <w:r>
-        <w:rPr>
-          <w:sz w:val="28"/>
-        </w:rPr>
-        <w:t>6</w:t>
-      </w:r>
-      <w:r>
-        <w:tab/>
-      </w:r>
-      <w:r>
-        <w:rPr>
-          <w:sz w:val="28"/>
-        </w:rPr>
-        <w:t>Conclusion</w:t>
-      </w:r>
-    </w:p>
-    <w:p>
-      <w:pPr>
-        <w:pStyle w:val="NoSpacing"/>
-        <w:jc w:val="left"/>
-      </w:pPr>
-    </w:p>
-    <w:p>
-      <w:pPr>
-        <w:pStyle w:val="NoSpacing"/>
-        <w:ind w:firstLine="142"/>
-        <w:jc w:val="both"/>
-        <w:rPr>
-          <w:rFonts w:cs="Times New Roman"/>
-          <w:color w:val="000000" w:themeColor="text1"/>
-        </w:rPr>
-      </w:pPr>
-      <w:r>
-        <w:rPr>
-          <w:rFonts w:cs="Times New Roman"/>
-          <w:color w:val="000000" w:themeColor="text1"/>
-        </w:rPr>
-        <w:t>Ada beberapa kesimpulan yang dapat diperoleh dari penilitian ini. Pertama, aplikasi ini memungkinan pengenalan suara dalam Bahasa Indonesia dari rekaman audio dengan baik menggunakan CNN dan MFCC. Kedua, aplikasi ini memungkinkan untuk menghasilkan suara dalam Bahasa Indonesia sesuai teks dengan baik menggunakan concatenative synthesis. Ini berarti speech recognition dan speech synthesis bekerja dengan baik dan menghasilkan mimic speech.</w:t>
-      </w:r>
-    </w:p>
-    <w:p>
-      <w:pPr>
-        <w:pStyle w:val="NoSpacing"/>
-        <w:ind w:firstLine="142"/>
-        <w:jc w:val="both"/>
-        <w:rPr>
-          <w:rFonts w:cs="Times New Roman"/>
-          <w:color w:val="000000" w:themeColor="text1"/>
-        </w:rPr>
-        <w:sectPr>
           <w:footerReference w:type="default" r:id="rId32"/>
           <w:type w:val="continuous"/>
           <w:pgSz w:w="11906" w:h="16838"/>
@@ -4193,17 +3880,9 @@
         </w:sectPr>
       </w:pPr>
       <w:r>
-        <w:rPr>
-          <w:rFonts w:cs="Times New Roman"/>
-          <w:color w:val="000000" w:themeColor="text1"/>
-        </w:rPr>
-        <w:t xml:space="preserve">Di masa yang akan datang, penilitian lebih lanjut dalam speech recognition pada bagian meningkatkan model machine learning. Tidak ada benar dalam memodelkan machine learning, tetapi selalu ada model yang optimum untuk mendapatkan prediksi dan akurasi yang paling baik. Dalam speech synthesis dengan menambakan proses untuk menghilangkan bagian hening atau suara tidak perlu dari rekaman suara dan juga menghilangkan atau mengurangi suasana latar belakang akan menghasilkan pembuatan suara yang lebih lancar dan baik didengar. </w:t>
-      </w:r>
-      <w:r>
-        <w:rPr>
-          <w:rFonts w:cs="Times New Roman"/>
-          <w:color w:val="000000" w:themeColor="text1"/>
-        </w:rPr>
+        <w:t xml:space="preserve">Suku kata ma, mu, dan di, serta suku kata acak o dan mi memiliki hasil yang buruk hampir setiap waktu. Suku kata acak o dan mi dikarekanan pada pembelajarannya suara acak berisikan kebanyakan suasana latar belakang dari pada suku kata o dan mi. Model machine learning tidak dapat </w:t>
+      </w:r>
+      <w:r>
         <w:br/>
       </w:r>
     </w:p>
@@ -4213,58 +3892,9 @@
         <w:jc w:val="both"/>
       </w:pPr>
       <w:r>
-        <w:rPr>
-          <w:rFonts w:cs="Times New Roman"/>
-          <w:color w:val="000000" w:themeColor="text1"/>
-        </w:rPr>
         <w:lastRenderedPageBreak/>
-        <w:t>Dalam Bahasa Indonesia, penelitian untuk mementukan fonem Bahasa Indonesia dapat menjadi peningkatan yang signifikan dalam speech recognition dan speech synthesis karena aplikasi ini menggunakan suku kata sebagai satuan suara</w:t>
-      </w:r>
-      <w:r>
-        <w:t>.</w:t>
-      </w:r>
-    </w:p>
-    <w:p>
-      <w:pPr>
-        <w:pStyle w:val="NoSpacing"/>
-        <w:jc w:val="left"/>
-      </w:pPr>
-    </w:p>
-    <w:p>
-      <w:pPr>
-        <w:pStyle w:val="NoSpacing"/>
-        <w:tabs>
-          <w:tab w:val="left" w:pos="426"/>
-        </w:tabs>
-        <w:jc w:val="left"/>
-      </w:pPr>
-      <w:r>
-        <w:rPr>
-          <w:sz w:val="28"/>
-          <w:szCs w:val="28"/>
-        </w:rPr>
-        <w:t>7</w:t>
-      </w:r>
-      <w:r>
-        <w:rPr>
-          <w:sz w:val="28"/>
-          <w:szCs w:val="28"/>
-        </w:rPr>
-        <w:tab/>
-      </w:r>
-      <w:r>
-        <w:rPr>
-          <w:sz w:val="28"/>
-          <w:szCs w:val="28"/>
-        </w:rPr>
-        <w:t>Ucapan Terima Kasih</w:t>
-      </w:r>
-    </w:p>
-    <w:p>
-      <w:pPr>
-        <w:pStyle w:val="NoSpacing"/>
-        <w:jc w:val="left"/>
-      </w:pPr>
+        <w:t>memprediksi suku kata ma, mu, dan di dengan baik. Seringkali model memprediksi dengan benar tapi dengan akurasi yang rendah atau memprediksi suku kata relatif, contoh hasil ri atau i pada suku kata di. Hasil ini dapat ditingkatkan dengan menambahkan data lagi untuk dipelajari karena data yang digunakan terhitung masih relatif sedikit. Model machine learning yang optimum juga dapat meningkatkan hasil prediksi dan akurasi.</w:t>
+      </w:r>
     </w:p>
     <w:p>
       <w:pPr>
@@ -4273,7 +3903,88 @@
         <w:jc w:val="both"/>
       </w:pPr>
       <w:r>
-        <w:t>Penulis hendak mengucapkan ucapan terima kasih kepada Bapak Tjong Wan Sen sebagai penasihat skripsi untuk saran dan dukungan selama proses skripsi ini dilaksanakan. Dan juga kepada dosen - dosen yang lain untuk dukungan mereka, ilmu, dan pengalaman selama kuliah</w:t>
+        <w:t>Berikut adalah teks acak untuk mengetes dan mengevaluasi suara yang di</w:t>
+      </w:r>
+      <w:r>
+        <w:t>buat atau di</w:t>
+      </w:r>
+      <w:r>
+        <w:t>hasilkan:</w:t>
+      </w:r>
+    </w:p>
+    <w:p>
+      <w:pPr>
+        <w:pStyle w:val="NoSpacing"/>
+        <w:numPr>
+          <w:ilvl w:val="0"/>
+          <w:numId w:val="8"/>
+        </w:numPr>
+        <w:ind w:left="284" w:hanging="142"/>
+        <w:jc w:val="left"/>
+      </w:pPr>
+      <w:r>
+        <w:t>diriku</w:t>
+      </w:r>
+    </w:p>
+    <w:p>
+      <w:pPr>
+        <w:pStyle w:val="NoSpacing"/>
+        <w:numPr>
+          <w:ilvl w:val="0"/>
+          <w:numId w:val="8"/>
+        </w:numPr>
+        <w:ind w:left="284" w:hanging="142"/>
+        <w:jc w:val="left"/>
+      </w:pPr>
+      <w:r>
+        <w:t>aku makan ikan</w:t>
+      </w:r>
+    </w:p>
+    <w:p>
+      <w:pPr>
+        <w:pStyle w:val="NoSpacing"/>
+        <w:numPr>
+          <w:ilvl w:val="0"/>
+          <w:numId w:val="8"/>
+        </w:numPr>
+        <w:ind w:left="284" w:hanging="142"/>
+        <w:jc w:val="left"/>
+      </w:pPr>
+      <w:r>
+        <w:t>di mana mamamu</w:t>
+      </w:r>
+    </w:p>
+    <w:p>
+      <w:pPr>
+        <w:pStyle w:val="NoSpacing"/>
+        <w:numPr>
+          <w:ilvl w:val="0"/>
+          <w:numId w:val="8"/>
+        </w:numPr>
+        <w:ind w:left="284" w:hanging="142"/>
+        <w:jc w:val="left"/>
+      </w:pPr>
+      <w:r>
+        <w:t>halo namaku ivan</w:t>
+      </w:r>
+    </w:p>
+    <w:p>
+      <w:pPr>
+        <w:pStyle w:val="NoSpacing"/>
+        <w:ind w:firstLine="142"/>
+        <w:jc w:val="both"/>
+      </w:pPr>
+      <w:r>
+        <w:t xml:space="preserve">‘diriku’, ‘aku makan ikan’, dan ‘di mana mamamu’ dapat dihasilkan. Namun, ‘halo namaku ivan’ tidak bisa. Ini dikarenakan ‘h’ tidak ditemukan dalam database saat teks sedang dianalisa dari depan. Aplikasi akan menampilkan peringatan di browser bahwa ‘h’ tidak ditemukan dan akan menampilkan </w:t>
+      </w:r>
+      <w:r>
+        <w:t>daftar suku kata yang sudah teridentifikasi</w:t>
+      </w:r>
+      <w:r>
+        <w:t xml:space="preserve">. </w:t>
+      </w:r>
+      <w:r>
+        <w:t>Sebenarnya ‘h’ itu sendiri tidak termasuk dalam suku kata pilihan. Teks yang berisikan suku kata yang tidak terpilih maupun terpilih namun belum dianalisa dan didaftarkan maka aplikasi akan menampilkan peringatan. Suku kata apapun yang tidak ditemukan dalam database akan menghentikan proses membuat suara</w:t>
       </w:r>
       <w:r>
         <w:t>.</w:t>
@@ -4282,203 +3993,427 @@
     <w:p>
       <w:pPr>
         <w:pStyle w:val="NoSpacing"/>
-        <w:jc w:val="left"/>
-        <w:rPr>
-          <w:szCs w:val="28"/>
-        </w:rPr>
-      </w:pPr>
-    </w:p>
-    <w:p>
-      <w:pPr>
-        <w:pStyle w:val="NoSpacing"/>
-        <w:jc w:val="left"/>
-      </w:pPr>
-      <w:r>
-        <w:rPr>
-          <w:sz w:val="28"/>
-          <w:szCs w:val="28"/>
-        </w:rPr>
-        <w:t>R</w:t>
-      </w:r>
-      <w:r>
-        <w:rPr>
-          <w:sz w:val="28"/>
-          <w:szCs w:val="28"/>
-        </w:rPr>
-        <w:t>eferensi</w:t>
-      </w:r>
-    </w:p>
-    <w:p>
-      <w:pPr>
-        <w:pStyle w:val="NoSpacing"/>
-        <w:jc w:val="left"/>
-      </w:pPr>
-    </w:p>
-    <w:p>
-      <w:pPr>
-        <w:pStyle w:val="Bibliography"/>
-        <w:spacing w:line="240" w:lineRule="auto"/>
-        <w:ind w:left="142" w:hanging="142"/>
+        <w:ind w:firstLine="142"/>
+        <w:jc w:val="both"/>
+      </w:pPr>
+      <w:r>
+        <w:t xml:space="preserve">Berikut adalah hasil pembuatan suara dari </w:t>
+      </w:r>
+      <w:r>
+        <w:t xml:space="preserve">‘diriku’, ‘aku makan ikan’, </w:t>
+      </w:r>
+      <w:r>
+        <w:t>dan</w:t>
+      </w:r>
+      <w:r>
+        <w:t xml:space="preserve"> ‘di mana mamamu’ </w:t>
+      </w:r>
+      <w:r>
+        <w:t>secara berurutan</w:t>
+      </w:r>
+      <w:r>
+        <w:t>:</w:t>
+      </w:r>
+    </w:p>
+    <w:p>
+      <w:pPr>
+        <w:pStyle w:val="NoSpacing"/>
+      </w:pPr>
+    </w:p>
+    <w:p>
+      <w:pPr>
+        <w:pStyle w:val="NoSpacing"/>
+      </w:pPr>
+    </w:p>
+    <w:p>
+      <w:pPr>
+        <w:pStyle w:val="NoSpacing"/>
+      </w:pPr>
+    </w:p>
+    <w:p>
+      <w:pPr>
+        <w:pStyle w:val="NoSpacing"/>
+      </w:pPr>
+    </w:p>
+    <w:p>
+      <w:pPr>
+        <w:pStyle w:val="NoSpacing"/>
+      </w:pPr>
+      <w:r>
+        <w:t>Gambar</w:t>
+      </w:r>
+      <w:r>
+        <w:t xml:space="preserve"> </w:t>
+      </w:r>
+      <w:r>
+        <w:t xml:space="preserve">1: </w:t>
+      </w:r>
+      <w:r>
+        <w:rPr>
+          <w:i/>
+        </w:rPr>
+        <w:t>Waveform</w:t>
+      </w:r>
+      <w:r>
+        <w:t xml:space="preserve"> </w:t>
+      </w:r>
+      <w:r>
+        <w:t>dari</w:t>
+      </w:r>
+      <w:r>
+        <w:t xml:space="preserve"> ‘diriku’.</w:t>
+      </w:r>
+    </w:p>
+    <w:p>
+      <w:pPr>
+        <w:pStyle w:val="NoSpacing"/>
+      </w:pPr>
+      <w:r>
         <w:rPr>
           <w:noProof/>
         </w:rPr>
-      </w:pPr>
-      <w:r>
-        <w:fldChar w:fldCharType="begin"/>
-      </w:r>
-      <w:r>
-        <w:instrText xml:space="preserve"> BIBLIOGRAPHY  \l 2057 </w:instrText>
-      </w:r>
-      <w:r>
-        <w:fldChar w:fldCharType="separate"/>
-      </w:r>
+        <w:drawing>
+          <wp:inline distT="0" distB="0" distL="0" distR="0" wp14:anchorId="283B5FD4" wp14:editId="45EEB994">
+            <wp:extent cx="2412365" cy="381000"/>
+            <wp:effectExtent l="0" t="0" r="6985" b="0"/>
+            <wp:docPr id="1" name="Picture 1"/>
+            <wp:cNvGraphicFramePr>
+              <a:graphicFrameLocks xmlns:a="http://schemas.openxmlformats.org/drawingml/2006/main" noChangeAspect="1"/>
+            </wp:cNvGraphicFramePr>
+            <a:graphic xmlns:a="http://schemas.openxmlformats.org/drawingml/2006/main">
+              <a:graphicData uri="http://schemas.openxmlformats.org/drawingml/2006/picture">
+                <pic:pic xmlns:pic="http://schemas.openxmlformats.org/drawingml/2006/picture">
+                  <pic:nvPicPr>
+                    <pic:cNvPr id="1" name="6.6 Waveform of 'diriku'..png"/>
+                    <pic:cNvPicPr/>
+                  </pic:nvPicPr>
+                  <pic:blipFill>
+                    <a:blip r:embed="rId33" cstate="print">
+                      <a:extLst>
+                        <a:ext uri="{28A0092B-C50C-407E-A947-70E740481C1C}">
+                          <a14:useLocalDpi xmlns:a14="http://schemas.microsoft.com/office/drawing/2010/main" val="0"/>
+                        </a:ext>
+                      </a:extLst>
+                    </a:blip>
+                    <a:stretch>
+                      <a:fillRect/>
+                    </a:stretch>
+                  </pic:blipFill>
+                  <pic:spPr>
+                    <a:xfrm>
+                      <a:off x="0" y="0"/>
+                      <a:ext cx="2412365" cy="381000"/>
+                    </a:xfrm>
+                    <a:prstGeom prst="rect">
+                      <a:avLst/>
+                    </a:prstGeom>
+                  </pic:spPr>
+                </pic:pic>
+              </a:graphicData>
+            </a:graphic>
+          </wp:inline>
+        </w:drawing>
+      </w:r>
+    </w:p>
+    <w:p>
+      <w:pPr>
+        <w:pStyle w:val="NoSpacing"/>
+      </w:pPr>
+    </w:p>
+    <w:p>
+      <w:pPr>
+        <w:pStyle w:val="NoSpacing"/>
+      </w:pPr>
+      <w:r>
+        <w:t>Gambar</w:t>
+      </w:r>
+      <w:r>
+        <w:t xml:space="preserve"> </w:t>
+      </w:r>
+      <w:r>
+        <w:t xml:space="preserve">2: </w:t>
+      </w:r>
+      <w:r>
+        <w:rPr>
+          <w:i/>
+        </w:rPr>
+        <w:t>Waveform</w:t>
+      </w:r>
+      <w:r>
+        <w:t xml:space="preserve"> </w:t>
+      </w:r>
+      <w:r>
+        <w:t>dari</w:t>
+      </w:r>
+      <w:r>
+        <w:t xml:space="preserve"> 'aku makan ikan'</w:t>
+      </w:r>
+      <w:r>
+        <w:t>.</w:t>
+      </w:r>
+    </w:p>
+    <w:p>
+      <w:pPr>
+        <w:pStyle w:val="NoSpacing"/>
+      </w:pPr>
       <w:r>
         <w:rPr>
           <w:noProof/>
         </w:rPr>
-        <w:t>[Hande, 2014] H</w:t>
-      </w:r>
+        <w:drawing>
+          <wp:inline distT="0" distB="0" distL="0" distR="0" wp14:anchorId="182283B3" wp14:editId="1CD6AE63">
+            <wp:extent cx="2412365" cy="379095"/>
+            <wp:effectExtent l="0" t="0" r="6985" b="1905"/>
+            <wp:docPr id="2" name="Picture 2"/>
+            <wp:cNvGraphicFramePr>
+              <a:graphicFrameLocks xmlns:a="http://schemas.openxmlformats.org/drawingml/2006/main" noChangeAspect="1"/>
+            </wp:cNvGraphicFramePr>
+            <a:graphic xmlns:a="http://schemas.openxmlformats.org/drawingml/2006/main">
+              <a:graphicData uri="http://schemas.openxmlformats.org/drawingml/2006/picture">
+                <pic:pic xmlns:pic="http://schemas.openxmlformats.org/drawingml/2006/picture">
+                  <pic:nvPicPr>
+                    <pic:cNvPr id="2" name="6.7 Waveform of 'aku makan ikan'..png"/>
+                    <pic:cNvPicPr/>
+                  </pic:nvPicPr>
+                  <pic:blipFill>
+                    <a:blip r:embed="rId34" cstate="print">
+                      <a:extLst>
+                        <a:ext uri="{28A0092B-C50C-407E-A947-70E740481C1C}">
+                          <a14:useLocalDpi xmlns:a14="http://schemas.microsoft.com/office/drawing/2010/main" val="0"/>
+                        </a:ext>
+                      </a:extLst>
+                    </a:blip>
+                    <a:stretch>
+                      <a:fillRect/>
+                    </a:stretch>
+                  </pic:blipFill>
+                  <pic:spPr>
+                    <a:xfrm>
+                      <a:off x="0" y="0"/>
+                      <a:ext cx="2412365" cy="379095"/>
+                    </a:xfrm>
+                    <a:prstGeom prst="rect">
+                      <a:avLst/>
+                    </a:prstGeom>
+                  </pic:spPr>
+                </pic:pic>
+              </a:graphicData>
+            </a:graphic>
+          </wp:inline>
+        </w:drawing>
+      </w:r>
+    </w:p>
+    <w:p>
+      <w:pPr>
+        <w:pStyle w:val="NoSpacing"/>
+      </w:pPr>
+    </w:p>
+    <w:p>
+      <w:pPr>
+        <w:pStyle w:val="NoSpacing"/>
+      </w:pPr>
+      <w:r>
+        <w:t>Gambar</w:t>
+      </w:r>
+      <w:r>
+        <w:t xml:space="preserve"> </w:t>
+      </w:r>
+      <w:r>
+        <w:t xml:space="preserve">3: </w:t>
+      </w:r>
+      <w:r>
+        <w:rPr>
+          <w:i/>
+        </w:rPr>
+        <w:t>Waveform</w:t>
+      </w:r>
+      <w:r>
+        <w:t xml:space="preserve"> </w:t>
+      </w:r>
+      <w:r>
+        <w:t>dari</w:t>
+      </w:r>
+      <w:r>
+        <w:t xml:space="preserve"> 'di mana mamamu'.</w:t>
+      </w:r>
+    </w:p>
+    <w:p>
+      <w:pPr>
+        <w:pStyle w:val="NoSpacing"/>
+      </w:pPr>
       <w:r>
         <w:rPr>
           <w:noProof/>
         </w:rPr>
-        <w:t xml:space="preserve">ande, S. S. (2014). A Review on Speech Synthesis an Artificial Voice Production. </w:t>
+        <w:drawing>
+          <wp:inline distT="0" distB="0" distL="0" distR="0" wp14:anchorId="0FDA5701" wp14:editId="53849D12">
+            <wp:extent cx="2412365" cy="381000"/>
+            <wp:effectExtent l="0" t="0" r="6985" b="0"/>
+            <wp:docPr id="3" name="Picture 3"/>
+            <wp:cNvGraphicFramePr>
+              <a:graphicFrameLocks xmlns:a="http://schemas.openxmlformats.org/drawingml/2006/main" noChangeAspect="1"/>
+            </wp:cNvGraphicFramePr>
+            <a:graphic xmlns:a="http://schemas.openxmlformats.org/drawingml/2006/main">
+              <a:graphicData uri="http://schemas.openxmlformats.org/drawingml/2006/picture">
+                <pic:pic xmlns:pic="http://schemas.openxmlformats.org/drawingml/2006/picture">
+                  <pic:nvPicPr>
+                    <pic:cNvPr id="3" name="6.8 Waveform of 'di mana mamamu'..png"/>
+                    <pic:cNvPicPr/>
+                  </pic:nvPicPr>
+                  <pic:blipFill>
+                    <a:blip r:embed="rId35" cstate="print">
+                      <a:extLst>
+                        <a:ext uri="{28A0092B-C50C-407E-A947-70E740481C1C}">
+                          <a14:useLocalDpi xmlns:a14="http://schemas.microsoft.com/office/drawing/2010/main" val="0"/>
+                        </a:ext>
+                      </a:extLst>
+                    </a:blip>
+                    <a:stretch>
+                      <a:fillRect/>
+                    </a:stretch>
+                  </pic:blipFill>
+                  <pic:spPr>
+                    <a:xfrm>
+                      <a:off x="0" y="0"/>
+                      <a:ext cx="2412365" cy="381000"/>
+                    </a:xfrm>
+                    <a:prstGeom prst="rect">
+                      <a:avLst/>
+                    </a:prstGeom>
+                  </pic:spPr>
+                </pic:pic>
+              </a:graphicData>
+            </a:graphic>
+          </wp:inline>
+        </w:drawing>
+      </w:r>
+    </w:p>
+    <w:p>
+      <w:pPr>
+        <w:pStyle w:val="NoSpacing"/>
+        <w:ind w:firstLine="142"/>
+        <w:jc w:val="both"/>
+      </w:pPr>
+    </w:p>
+    <w:p>
+      <w:pPr>
+        <w:pStyle w:val="NoSpacing"/>
+        <w:ind w:firstLine="142"/>
+        <w:jc w:val="both"/>
+      </w:pPr>
+      <w:r>
+        <w:t xml:space="preserve">Seperti yang ditunjukan pada gambar – gambar diatas, setiap teks dapat dibedah dan dibedakan secara mudah. Setiap suara direkam dalam 1 detik, maka durasi suara yang dihasilkan dari masing – masing teks adalah jumlah dari suku kata pada teks tersebut. Meskipun suara yang dihasilkan baik, dapat didengar dan dimengerti, namun masih ada bagian </w:t>
+      </w:r>
+      <w:r>
+        <w:t>hening atau suara yang tidak diperlukan kecuali spasi. Hal itu membuat suara yang dihasilkan kurang terdengar lancer. Hal ini dapat terjadi dikarenakan tidak ada proses lebih lanjut untuk menganalisa dan menghapus bagian suara yang tidak diperlukan pada proses penggabungan ataupun setelah proses identifikasi dalam aplikasi ini</w:t>
+      </w:r>
+      <w:r>
+        <w:t xml:space="preserve">. </w:t>
+      </w:r>
+    </w:p>
+    <w:p>
+      <w:pPr>
+        <w:pStyle w:val="NoSpacing"/>
+      </w:pPr>
+    </w:p>
+    <w:p>
+      <w:pPr>
+        <w:pStyle w:val="NoSpacing"/>
+      </w:pPr>
+      <w:r>
+        <w:t>Figure</w:t>
+      </w:r>
+      <w:r>
+        <w:t xml:space="preserve"> </w:t>
+      </w:r>
+      <w:r>
+        <w:t xml:space="preserve">4: </w:t>
       </w:r>
       <w:r>
         <w:rPr>
           <w:i/>
-          <w:iCs/>
+        </w:rPr>
+        <w:t>Waveform</w:t>
+      </w:r>
+      <w:r>
+        <w:t xml:space="preserve"> </w:t>
+      </w:r>
+      <w:r>
+        <w:t>dari</w:t>
+      </w:r>
+      <w:r>
+        <w:t xml:space="preserve"> 'diriku' </w:t>
+      </w:r>
+      <w:r>
+        <w:t>menunjukan suku kata dan suara yang tidak diperlukan</w:t>
+      </w:r>
+      <w:r>
+        <w:t>.</w:t>
+      </w:r>
+    </w:p>
+    <w:p>
+      <w:pPr>
+        <w:pStyle w:val="NoSpacing"/>
+      </w:pPr>
+      <w:r>
+        <w:rPr>
           <w:noProof/>
         </w:rPr>
-        <w:t>International Journal of Advanced Research in Electrical, Electronics and Instrumentation Engineering</w:t>
-      </w:r>
-      <w:r>
-        <w:rPr>
-          <w:noProof/>
-        </w:rPr>
-        <w:t>, 8.</w:t>
-      </w:r>
-      <w:r>
-        <w:rPr>
-          <w:noProof/>
-        </w:rPr>
-        <w:t xml:space="preserve"> </w:t>
-      </w:r>
-    </w:p>
-    <w:p>
-      <w:pPr>
-        <w:pStyle w:val="Bibliography"/>
-        <w:spacing w:line="240" w:lineRule="auto"/>
-        <w:ind w:left="142" w:hanging="142"/>
-        <w:rPr>
-          <w:noProof/>
-          <w:szCs w:val="24"/>
-        </w:rPr>
-      </w:pPr>
-      <w:r>
-        <w:rPr>
-          <w:noProof/>
-        </w:rPr>
-        <w:t xml:space="preserve">[practicalcrypthography.com, 2012] practicalcryptography.com. (2012). </w:t>
-      </w:r>
-      <w:r>
-        <w:rPr>
-          <w:i/>
-          <w:iCs/>
-          <w:noProof/>
-        </w:rPr>
-        <w:t>Mel Frequency Cepstral Coefficient (MFCC) tutorial</w:t>
-      </w:r>
-      <w:r>
-        <w:rPr>
-          <w:noProof/>
-        </w:rPr>
-        <w:t>. Retrieved from Practical Cryptography: http://practicalcryptography.com/miscellaneous/machine-learning/guide-mel-frequency-cepstral-coefficients-mfccs/</w:t>
-      </w:r>
-      <w:r>
-        <w:rPr>
-          <w:noProof/>
-          <w:szCs w:val="24"/>
-        </w:rPr>
-        <w:t xml:space="preserve"> </w:t>
-      </w:r>
-    </w:p>
-    <w:p>
-      <w:pPr>
-        <w:pStyle w:val="Bibliography"/>
-        <w:spacing w:line="240" w:lineRule="auto"/>
-        <w:ind w:left="142" w:hanging="142"/>
-        <w:rPr>
-          <w:noProof/>
-        </w:rPr>
-      </w:pPr>
-      <w:r>
-        <w:rPr>
-          <w:noProof/>
-        </w:rPr>
-        <w:t xml:space="preserve">[haythamfayek.com, 2016] haythamfayek.com. (2016, April 21). </w:t>
-      </w:r>
-      <w:r>
-        <w:rPr>
-          <w:i/>
-          <w:iCs/>
-          <w:noProof/>
-        </w:rPr>
-        <w:t>Speech Processing for Machine Learning: Filter banks, Mel-Frequency Cepstral Coefficients (MFCCs) and What's In-Between</w:t>
-      </w:r>
-      <w:r>
-        <w:rPr>
-          <w:noProof/>
-        </w:rPr>
-        <w:t>. Retrieved from Speech Processing for Machine Learning: Filter banks, Mel-Frequency Cepstral Coefficients (MFCCs) and What's In-Between: https://haythamfayek.com/2016/04/21/speech-processing-for-machine-learning.html</w:t>
-      </w:r>
-      <w:r>
-        <w:rPr>
-          <w:noProof/>
-        </w:rPr>
-        <w:t xml:space="preserve"> </w:t>
-      </w:r>
-    </w:p>
-    <w:p>
-      <w:pPr>
-        <w:pStyle w:val="Bibliography"/>
-        <w:spacing w:line="240" w:lineRule="auto"/>
-        <w:ind w:left="142" w:hanging="142"/>
-        <w:rPr>
-          <w:noProof/>
-        </w:rPr>
-      </w:pPr>
-      <w:r>
-        <w:rPr>
-          <w:noProof/>
-        </w:rPr>
-        <w:t xml:space="preserve">[wikipedia.org, 2018] wikipedia.org. (2018, December 26). </w:t>
-      </w:r>
-      <w:r>
-        <w:rPr>
-          <w:i/>
-          <w:iCs/>
-          <w:noProof/>
-        </w:rPr>
-        <w:t>Convolutional neural network</w:t>
-      </w:r>
-      <w:r>
-        <w:rPr>
-          <w:noProof/>
-        </w:rPr>
-        <w:t>. Retrieved from Wikipedia: https://en.wikipedia.org/wiki/Convolutional_neural_network</w:t>
-      </w:r>
-    </w:p>
-    <w:p>
-      <w:pPr>
-        <w:pStyle w:val="Bibliography"/>
-        <w:spacing w:line="240" w:lineRule="auto"/>
-        <w:ind w:left="142" w:hanging="142"/>
-        <w:rPr>
-          <w:noProof/>
-        </w:rPr>
+        <w:drawing>
+          <wp:inline distT="0" distB="0" distL="0" distR="0" wp14:anchorId="1451405C" wp14:editId="0F212B86">
+            <wp:extent cx="2412365" cy="746125"/>
+            <wp:effectExtent l="0" t="0" r="6985" b="0"/>
+            <wp:docPr id="4" name="Picture 4"/>
+            <wp:cNvGraphicFramePr>
+              <a:graphicFrameLocks xmlns:a="http://schemas.openxmlformats.org/drawingml/2006/main" noChangeAspect="1"/>
+            </wp:cNvGraphicFramePr>
+            <a:graphic xmlns:a="http://schemas.openxmlformats.org/drawingml/2006/main">
+              <a:graphicData uri="http://schemas.openxmlformats.org/drawingml/2006/picture">
+                <pic:pic xmlns:pic="http://schemas.openxmlformats.org/drawingml/2006/picture">
+                  <pic:nvPicPr>
+                    <pic:cNvPr id="4" name="6.9 Waveform of 'diriku' show syllables and redundant parts..png"/>
+                    <pic:cNvPicPr/>
+                  </pic:nvPicPr>
+                  <pic:blipFill>
+                    <a:blip r:embed="rId36" cstate="print">
+                      <a:extLst>
+                        <a:ext uri="{28A0092B-C50C-407E-A947-70E740481C1C}">
+                          <a14:useLocalDpi xmlns:a14="http://schemas.microsoft.com/office/drawing/2010/main" val="0"/>
+                        </a:ext>
+                      </a:extLst>
+                    </a:blip>
+                    <a:stretch>
+                      <a:fillRect/>
+                    </a:stretch>
+                  </pic:blipFill>
+                  <pic:spPr>
+                    <a:xfrm>
+                      <a:off x="0" y="0"/>
+                      <a:ext cx="2412365" cy="746125"/>
+                    </a:xfrm>
+                    <a:prstGeom prst="rect">
+                      <a:avLst/>
+                    </a:prstGeom>
+                  </pic:spPr>
+                </pic:pic>
+              </a:graphicData>
+            </a:graphic>
+          </wp:inline>
+        </w:drawing>
+      </w:r>
+    </w:p>
+    <w:p>
+      <w:pPr>
+        <w:pStyle w:val="NoSpacing"/>
+        <w:jc w:val="both"/>
+      </w:pPr>
+    </w:p>
+    <w:p>
+      <w:pPr>
+        <w:pStyle w:val="NoSpacing"/>
+        <w:jc w:val="both"/>
         <w:sectPr>
-          <w:footerReference w:type="default" r:id="rId33"/>
+          <w:footerReference w:type="default" r:id="rId37"/>
           <w:type w:val="continuous"/>
           <w:pgSz w:w="11906" w:h="16838"/>
           <w:pgMar w:top="2880" w:right="1440" w:bottom="1797" w:left="2160" w:header="708" w:footer="708" w:gutter="0"/>
@@ -4490,6 +4425,658 @@
     </w:p>
     <w:p>
       <w:pPr>
+        <w:pStyle w:val="NoSpacing"/>
+        <w:tabs>
+          <w:tab w:val="left" w:pos="426"/>
+        </w:tabs>
+        <w:jc w:val="left"/>
+        <w:rPr>
+          <w:sz w:val="28"/>
+        </w:rPr>
+      </w:pPr>
+      <w:r>
+        <w:rPr>
+          <w:sz w:val="28"/>
+        </w:rPr>
+        <w:lastRenderedPageBreak/>
+        <w:t>5</w:t>
+      </w:r>
+      <w:r>
+        <w:rPr>
+          <w:sz w:val="28"/>
+        </w:rPr>
+        <w:tab/>
+      </w:r>
+      <w:r>
+        <w:rPr>
+          <w:sz w:val="28"/>
+        </w:rPr>
+        <w:t>Diskusi</w:t>
+      </w:r>
+    </w:p>
+    <w:p>
+      <w:pPr>
+        <w:pStyle w:val="NoSpacing"/>
+        <w:jc w:val="left"/>
+        <w:rPr>
+          <w:sz w:val="28"/>
+        </w:rPr>
+      </w:pPr>
+    </w:p>
+    <w:p>
+      <w:pPr>
+        <w:pStyle w:val="NoSpacing"/>
+        <w:ind w:firstLine="142"/>
+        <w:jc w:val="both"/>
+      </w:pPr>
+      <w:r>
+        <w:rPr>
+          <w:color w:val="000000" w:themeColor="text1"/>
+        </w:rPr>
+        <w:t>Pada bagian ini, ada beberapa diskusi mengapa metode yang diusulkan digunakan untuk penelitian ini. Poin - poin penting adalah</w:t>
+      </w:r>
+      <w:r>
+        <w:t>:</w:t>
+      </w:r>
+    </w:p>
+    <w:p>
+      <w:pPr>
+        <w:pStyle w:val="NoSpacing"/>
+        <w:numPr>
+          <w:ilvl w:val="0"/>
+          <w:numId w:val="6"/>
+        </w:numPr>
+        <w:ind w:left="284" w:hanging="142"/>
+        <w:jc w:val="left"/>
+        <w:rPr>
+          <w:color w:val="000000" w:themeColor="text1"/>
+        </w:rPr>
+      </w:pPr>
+      <w:r>
+        <w:rPr>
+          <w:color w:val="000000" w:themeColor="text1"/>
+        </w:rPr>
+        <w:t xml:space="preserve">Concatenative Synthesis </w:t>
+      </w:r>
+      <w:r>
+        <w:rPr>
+          <w:color w:val="000000" w:themeColor="text1"/>
+        </w:rPr>
+        <w:t>untuk</w:t>
+      </w:r>
+      <w:r>
+        <w:rPr>
+          <w:color w:val="000000" w:themeColor="text1"/>
+        </w:rPr>
+        <w:t xml:space="preserve"> Speech Synthesis</w:t>
+      </w:r>
+    </w:p>
+    <w:p>
+      <w:pPr>
+        <w:pStyle w:val="NoSpacing"/>
+        <w:numPr>
+          <w:ilvl w:val="0"/>
+          <w:numId w:val="6"/>
+        </w:numPr>
+        <w:ind w:left="284" w:hanging="142"/>
+        <w:jc w:val="left"/>
+        <w:rPr>
+          <w:color w:val="000000" w:themeColor="text1"/>
+        </w:rPr>
+      </w:pPr>
+      <w:r>
+        <w:rPr>
+          <w:color w:val="000000" w:themeColor="text1"/>
+        </w:rPr>
+        <w:t>Suku kata untuk satuan suara</w:t>
+      </w:r>
+    </w:p>
+    <w:p>
+      <w:pPr>
+        <w:pStyle w:val="NoSpacing"/>
+        <w:numPr>
+          <w:ilvl w:val="0"/>
+          <w:numId w:val="6"/>
+        </w:numPr>
+        <w:ind w:left="284" w:hanging="142"/>
+        <w:jc w:val="left"/>
+        <w:rPr>
+          <w:color w:val="000000" w:themeColor="text1"/>
+        </w:rPr>
+      </w:pPr>
+      <w:r>
+        <w:rPr>
+          <w:color w:val="000000" w:themeColor="text1"/>
+        </w:rPr>
+        <w:t xml:space="preserve">MFCC </w:t>
+      </w:r>
+      <w:r>
+        <w:rPr>
+          <w:color w:val="000000" w:themeColor="text1"/>
+        </w:rPr>
+        <w:t>untuk</w:t>
+      </w:r>
+      <w:r>
+        <w:rPr>
+          <w:color w:val="000000" w:themeColor="text1"/>
+        </w:rPr>
+        <w:t xml:space="preserve"> Speech Recognition</w:t>
+      </w:r>
+    </w:p>
+    <w:p>
+      <w:pPr>
+        <w:pStyle w:val="NoSpacing"/>
+        <w:numPr>
+          <w:ilvl w:val="0"/>
+          <w:numId w:val="6"/>
+        </w:numPr>
+        <w:ind w:left="284" w:hanging="142"/>
+        <w:jc w:val="left"/>
+        <w:rPr>
+          <w:color w:val="000000" w:themeColor="text1"/>
+        </w:rPr>
+      </w:pPr>
+      <w:r>
+        <w:rPr>
+          <w:color w:val="000000" w:themeColor="text1"/>
+        </w:rPr>
+        <w:t xml:space="preserve">CNN </w:t>
+      </w:r>
+      <w:r>
+        <w:rPr>
+          <w:color w:val="000000" w:themeColor="text1"/>
+        </w:rPr>
+        <w:t>untuk</w:t>
+      </w:r>
+      <w:r>
+        <w:rPr>
+          <w:color w:val="000000" w:themeColor="text1"/>
+        </w:rPr>
+        <w:t xml:space="preserve"> Machine Learning model</w:t>
+      </w:r>
+    </w:p>
+    <w:p>
+      <w:pPr>
+        <w:pStyle w:val="NoSpacing"/>
+        <w:ind w:firstLine="142"/>
+        <w:jc w:val="both"/>
+      </w:pPr>
+    </w:p>
+    <w:p>
+      <w:pPr>
+        <w:spacing w:after="0" w:line="240" w:lineRule="auto"/>
+        <w:ind w:firstLine="142"/>
+      </w:pPr>
+      <w:r>
+        <w:t>Dalam mimic speech, suara diambil dari suara yang telah dianalisa. Concatenative synthesis dapat menjadi pendekatan terbaik untuk masalah ini. Selain</w:t>
+      </w:r>
+      <w:r>
+        <w:t xml:space="preserve"> caranya paling mudah untuk digunakan, cara ini juga cepat untuk dikembangkan kedalam aplikasi. </w:t>
+      </w:r>
+      <w:r>
+        <w:t xml:space="preserve">Articulatory </w:t>
+      </w:r>
+      <w:r>
+        <w:t>dan</w:t>
+      </w:r>
+      <w:r>
+        <w:t xml:space="preserve"> Formant synthesis </w:t>
+      </w:r>
+      <w:r>
+        <w:t>terlalu kompleks karena parameter yang dibutuhkan banyak untuk mengembangkan system vokal suara ataupun peraturan yang dapat menyesuaikan semua pengguna.</w:t>
+      </w:r>
+      <w:r>
+        <w:t xml:space="preserve"> </w:t>
+      </w:r>
+    </w:p>
+    <w:p>
+      <w:pPr>
+        <w:spacing w:after="0" w:line="240" w:lineRule="auto"/>
+        <w:ind w:firstLine="142"/>
+      </w:pPr>
+      <w:r>
+        <w:t xml:space="preserve">Sangat sulih untuk menemukan penelitian mengenai jumlah pasti </w:t>
+      </w:r>
+      <w:r>
+        <w:rPr>
+          <w:i/>
+        </w:rPr>
+        <w:t>demisyllables</w:t>
+      </w:r>
+      <w:r>
+        <w:t>, fonem atau satuan suara yang lebih rendah dalam Bahasa Indonesia. Maka dari itu suku kata adalah pilihan yang paling tepat karena kata akan terlalu banyak memakan memori dan kurang fleksibel dalam membuah suara dalam bentuk kalimat.</w:t>
+      </w:r>
+      <w:r>
+        <w:t xml:space="preserve"> </w:t>
+      </w:r>
+    </w:p>
+    <w:p>
+      <w:pPr>
+        <w:spacing w:after="0" w:line="240" w:lineRule="auto"/>
+        <w:ind w:firstLine="142"/>
+      </w:pPr>
+      <w:r>
+        <w:t>MFCC mempunyai keuntungan dibandingkan dengan</w:t>
+      </w:r>
+      <w:r>
+        <w:t xml:space="preserve"> Linear Prediction Coefficients (LPC) [Dave &amp; Pipalia, 2014] </w:t>
+      </w:r>
+      <w:r>
+        <w:t xml:space="preserve">yaitu karena MFCC dapat menirukan sistem pendengaran manusia dengan baik. Meskipun </w:t>
+      </w:r>
+      <w:r>
+        <w:t xml:space="preserve">Perceptually Based Linear Predictive </w:t>
+      </w:r>
+      <w:r>
+        <w:t xml:space="preserve">Analysis (PLP) </w:t>
+      </w:r>
+      <w:r>
+        <w:t xml:space="preserve">juga dapat melakukan hal yang sama, MFCC tetap akan dipilih karena MFCC adalah proses ekstrasi yang paling sering digunakan. Maka dari itu, teknik tersebut sudah banyak tersebar menjadikan mudah untuk dikembangkan dan </w:t>
+      </w:r>
+      <w:r>
+        <w:rPr>
+          <w:i/>
+        </w:rPr>
+        <w:t>debug</w:t>
+      </w:r>
+      <w:r>
+        <w:t xml:space="preserve"> dalam aplikasi</w:t>
+      </w:r>
+      <w:r>
+        <w:t>.</w:t>
+      </w:r>
+      <w:r>
+        <w:t xml:space="preserve"> </w:t>
+      </w:r>
+    </w:p>
+    <w:p>
+      <w:pPr>
+        <w:spacing w:after="0" w:line="240" w:lineRule="auto"/>
+        <w:ind w:firstLine="142"/>
+        <w:rPr>
+          <w:rFonts w:cs="Times New Roman"/>
+          <w:noProof/>
+          <w:color w:val="000000" w:themeColor="text1"/>
+        </w:rPr>
+      </w:pPr>
+      <w:r>
+        <w:t xml:space="preserve">Dua alasan utama menggunakan CNN. Pertama, concatenative synthesis menggunakan satuan suara. Tiap </w:t>
+      </w:r>
+      <w:r>
+        <w:t xml:space="preserve">satuan </w:t>
+      </w:r>
+      <w:r>
+        <w:t xml:space="preserve">suara adalah bagian kecil dari suatu kalimat atau kata. CNN dianggap sebagai pendekatan optimal untuk menganalisa </w:t>
+      </w:r>
+      <w:r>
+        <w:rPr>
+          <w:i/>
+        </w:rPr>
+        <w:t>small-footprint keyword</w:t>
+      </w:r>
+      <w:r>
+        <w:t>, yakni satuan suara itu sendiri, dari pada pendekatan machine learning yang lain [Sainath &amp; Parada, 2015]. Kedua, proses ekstrasi MFCC dapat di plot menjadi spektogram. Dan CNN adalah pendekatan paling umum untuk menyelesaikan masalah tentang visual dan gambar, termasuk spektogram</w:t>
+      </w:r>
+      <w:r>
+        <w:rPr>
+          <w:rFonts w:cs="Times New Roman"/>
+          <w:noProof/>
+          <w:color w:val="000000" w:themeColor="text1"/>
+        </w:rPr>
+        <w:t>.</w:t>
+      </w:r>
+    </w:p>
+    <w:p>
+      <w:pPr>
+        <w:pStyle w:val="NoSpacing"/>
+        <w:jc w:val="left"/>
+      </w:pPr>
+    </w:p>
+    <w:p>
+      <w:pPr>
+        <w:pStyle w:val="NoSpacing"/>
+        <w:tabs>
+          <w:tab w:val="left" w:pos="426"/>
+        </w:tabs>
+        <w:jc w:val="left"/>
+      </w:pPr>
+      <w:r>
+        <w:rPr>
+          <w:sz w:val="28"/>
+        </w:rPr>
+        <w:t>6</w:t>
+      </w:r>
+      <w:r>
+        <w:tab/>
+      </w:r>
+      <w:r>
+        <w:rPr>
+          <w:sz w:val="28"/>
+        </w:rPr>
+        <w:t>Conclusion</w:t>
+      </w:r>
+    </w:p>
+    <w:p>
+      <w:pPr>
+        <w:pStyle w:val="NoSpacing"/>
+        <w:jc w:val="left"/>
+      </w:pPr>
+    </w:p>
+    <w:p>
+      <w:pPr>
+        <w:pStyle w:val="NoSpacing"/>
+        <w:ind w:firstLine="142"/>
+        <w:jc w:val="both"/>
+        <w:rPr>
+          <w:rFonts w:cs="Times New Roman"/>
+          <w:color w:val="000000" w:themeColor="text1"/>
+        </w:rPr>
+      </w:pPr>
+      <w:r>
+        <w:rPr>
+          <w:rFonts w:cs="Times New Roman"/>
+          <w:color w:val="000000" w:themeColor="text1"/>
+        </w:rPr>
+        <w:t>Ada beberapa kesimpulan yang dapat diperoleh dari penilitian ini</w:t>
+      </w:r>
+      <w:r>
+        <w:rPr>
+          <w:rFonts w:cs="Times New Roman"/>
+          <w:color w:val="000000" w:themeColor="text1"/>
+        </w:rPr>
+        <w:t>:</w:t>
+      </w:r>
+    </w:p>
+    <w:p>
+      <w:pPr>
+        <w:pStyle w:val="NoSpacing"/>
+        <w:numPr>
+          <w:ilvl w:val="0"/>
+          <w:numId w:val="8"/>
+        </w:numPr>
+        <w:ind w:left="284" w:hanging="142"/>
+        <w:jc w:val="both"/>
+        <w:rPr>
+          <w:rFonts w:cs="Times New Roman"/>
+          <w:color w:val="000000" w:themeColor="text1"/>
+        </w:rPr>
+      </w:pPr>
+      <w:r>
+        <w:rPr>
+          <w:rFonts w:cs="Times New Roman"/>
+          <w:color w:val="000000" w:themeColor="text1"/>
+        </w:rPr>
+        <w:t>Aplikasi ini dapat mengumpulkan data suara melalui website.</w:t>
+      </w:r>
+    </w:p>
+    <w:p>
+      <w:pPr>
+        <w:pStyle w:val="NoSpacing"/>
+        <w:numPr>
+          <w:ilvl w:val="0"/>
+          <w:numId w:val="8"/>
+        </w:numPr>
+        <w:ind w:left="284" w:hanging="142"/>
+        <w:jc w:val="both"/>
+        <w:rPr>
+          <w:rFonts w:cs="Times New Roman"/>
+          <w:color w:val="000000" w:themeColor="text1"/>
+        </w:rPr>
+      </w:pPr>
+      <w:r>
+        <w:rPr>
+          <w:rFonts w:cs="Times New Roman"/>
+          <w:color w:val="000000" w:themeColor="text1"/>
+        </w:rPr>
+        <w:t xml:space="preserve">Aplikasi ini dapat melatih model machine learning dengan data yang sudah dikumpulkan melalui </w:t>
+      </w:r>
+      <w:r>
+        <w:rPr>
+          <w:rFonts w:cs="Times New Roman"/>
+          <w:color w:val="000000" w:themeColor="text1"/>
+        </w:rPr>
+        <w:t>command prompt.</w:t>
+      </w:r>
+    </w:p>
+    <w:p>
+      <w:pPr>
+        <w:pStyle w:val="NoSpacing"/>
+        <w:numPr>
+          <w:ilvl w:val="0"/>
+          <w:numId w:val="8"/>
+        </w:numPr>
+        <w:ind w:left="284" w:hanging="142"/>
+        <w:jc w:val="both"/>
+        <w:rPr>
+          <w:rFonts w:cs="Times New Roman"/>
+          <w:color w:val="000000" w:themeColor="text1"/>
+        </w:rPr>
+      </w:pPr>
+      <w:r>
+        <w:rPr>
+          <w:rFonts w:cs="Times New Roman"/>
+          <w:color w:val="000000" w:themeColor="text1"/>
+        </w:rPr>
+        <w:t>Aplikasi ini dapat menirukan suara Bahasa Indonesia melalui website</w:t>
+      </w:r>
+      <w:r>
+        <w:rPr>
+          <w:rFonts w:cs="Times New Roman"/>
+          <w:color w:val="000000" w:themeColor="text1"/>
+        </w:rPr>
+        <w:t>.</w:t>
+      </w:r>
+    </w:p>
+    <w:p>
+      <w:pPr>
+        <w:pStyle w:val="NoSpacing"/>
+        <w:numPr>
+          <w:ilvl w:val="0"/>
+          <w:numId w:val="8"/>
+        </w:numPr>
+        <w:ind w:left="284" w:hanging="142"/>
+        <w:jc w:val="both"/>
+        <w:rPr>
+          <w:rFonts w:cs="Times New Roman"/>
+          <w:color w:val="000000" w:themeColor="text1"/>
+        </w:rPr>
+      </w:pPr>
+      <w:r>
+        <w:rPr>
+          <w:rFonts w:cs="Times New Roman"/>
+          <w:color w:val="000000" w:themeColor="text1"/>
+        </w:rPr>
+        <w:t>Aplikasi ini dapat mengenali suara dari rekaman suara walaupun prediksi dan akurasi tidak sempurna. Akan tetapi, machine learning dapat memprediksi hampir setiap waktu dengan baik.</w:t>
+      </w:r>
+    </w:p>
+    <w:p>
+      <w:pPr>
+        <w:pStyle w:val="NoSpacing"/>
+        <w:numPr>
+          <w:ilvl w:val="0"/>
+          <w:numId w:val="8"/>
+        </w:numPr>
+        <w:ind w:left="284" w:hanging="142"/>
+        <w:jc w:val="both"/>
+        <w:rPr>
+          <w:rFonts w:cs="Times New Roman"/>
+          <w:color w:val="000000" w:themeColor="text1"/>
+        </w:rPr>
+        <w:sectPr>
+          <w:footerReference w:type="default" r:id="rId38"/>
+          <w:type w:val="continuous"/>
+          <w:pgSz w:w="11906" w:h="16838"/>
+          <w:pgMar w:top="2880" w:right="1440" w:bottom="1797" w:left="2160" w:header="708" w:footer="708" w:gutter="0"/>
+          <w:pgNumType w:fmt="lowerRoman" w:start="11"/>
+          <w:cols w:num="2" w:space="708"/>
+          <w:docGrid w:linePitch="360"/>
+        </w:sectPr>
+      </w:pPr>
+    </w:p>
+    <w:p>
+      <w:pPr>
+        <w:pStyle w:val="NoSpacing"/>
+        <w:numPr>
+          <w:ilvl w:val="0"/>
+          <w:numId w:val="8"/>
+        </w:numPr>
+        <w:ind w:left="284" w:hanging="142"/>
+        <w:jc w:val="both"/>
+        <w:rPr>
+          <w:rFonts w:cs="Times New Roman"/>
+          <w:color w:val="000000" w:themeColor="text1"/>
+        </w:rPr>
+      </w:pPr>
+      <w:r>
+        <w:rPr>
+          <w:rFonts w:cs="Times New Roman"/>
+          <w:color w:val="000000" w:themeColor="text1"/>
+        </w:rPr>
+        <w:lastRenderedPageBreak/>
+        <w:t>Aplikasi ini dapat menghasilkan suara berdasarkan text yang dimasukan walaupun hasilnya masih memiliki bagian yang hening atau suara yang tidak diperlukan. Akan tetapi, hasil yang dihasilkan dapat didengar dan dimengerti.</w:t>
+      </w:r>
+    </w:p>
+    <w:p>
+      <w:pPr>
+        <w:pStyle w:val="NoSpacing"/>
+        <w:ind w:firstLine="142"/>
+        <w:jc w:val="both"/>
+      </w:pPr>
+      <w:r>
+        <w:rPr>
+          <w:rFonts w:cs="Times New Roman"/>
+          <w:color w:val="000000" w:themeColor="text1"/>
+        </w:rPr>
+        <w:t xml:space="preserve">Di masa yang akan datang, penilitian lebih lanjut dalam speech recognition pada bagian meningkatkan model machine learning. Tidak ada benar dalam memodelkan machine learning, tetapi selalu ada model yang optimum untuk mendapatkan prediksi dan akurasi yang paling baik. Dalam speech synthesis dengan menambakan proses untuk menghilangkan bagian hening atau suara tidak perlu dari rekaman suara dan juga menghilangkan atau mengurangi suasana latar belakang akan menghasilkan pembuatan suara yang lebih lancar dan baik didengar. </w:t>
+      </w:r>
+      <w:r>
+        <w:rPr>
+          <w:rFonts w:cs="Times New Roman"/>
+          <w:color w:val="000000" w:themeColor="text1"/>
+        </w:rPr>
+        <w:br/>
+      </w:r>
+      <w:r>
+        <w:rPr>
+          <w:rFonts w:cs="Times New Roman"/>
+          <w:color w:val="000000" w:themeColor="text1"/>
+        </w:rPr>
+        <w:t>alam Bahasa Indonesia, penelitian untuk mementukan fonem Bahasa Indonesia dapat menjadi peningkatan yang signifikan dalam speech recognition dan speech synthesis karena aplikasi ini menggunakan suku kata sebagai satuan suara</w:t>
+      </w:r>
+      <w:r>
+        <w:t>.</w:t>
+      </w:r>
+    </w:p>
+    <w:p>
+      <w:pPr>
+        <w:pStyle w:val="NoSpacing"/>
+        <w:jc w:val="left"/>
+      </w:pPr>
+    </w:p>
+    <w:p>
+      <w:pPr>
+        <w:pStyle w:val="NoSpacing"/>
+        <w:tabs>
+          <w:tab w:val="left" w:pos="426"/>
+        </w:tabs>
+        <w:jc w:val="left"/>
+      </w:pPr>
+      <w:r>
+        <w:rPr>
+          <w:sz w:val="28"/>
+          <w:szCs w:val="28"/>
+        </w:rPr>
+        <w:t>7</w:t>
+      </w:r>
+      <w:r>
+        <w:rPr>
+          <w:sz w:val="28"/>
+          <w:szCs w:val="28"/>
+        </w:rPr>
+        <w:tab/>
+      </w:r>
+      <w:r>
+        <w:rPr>
+          <w:sz w:val="28"/>
+          <w:szCs w:val="28"/>
+        </w:rPr>
+        <w:t>Ucapan Terima Kasih</w:t>
+      </w:r>
+    </w:p>
+    <w:p>
+      <w:pPr>
+        <w:pStyle w:val="NoSpacing"/>
+        <w:jc w:val="left"/>
+      </w:pPr>
+    </w:p>
+    <w:p>
+      <w:pPr>
+        <w:pStyle w:val="NoSpacing"/>
+        <w:ind w:firstLine="142"/>
+        <w:jc w:val="both"/>
+      </w:pPr>
+      <w:r>
+        <w:t>Penulis hendak mengucapkan ucapan terima kasih kepada Bapak Tjong Wan Sen sebagai penasihat skripsi untuk saran dan dukungan selama proses skripsi ini dilaksanakan. Dan juga kepada dosen - dosen yang lain untuk dukungan mereka, ilmu, dan pengalaman selama kuliah</w:t>
+      </w:r>
+      <w:r>
+        <w:t>.</w:t>
+      </w:r>
+    </w:p>
+    <w:p>
+      <w:pPr>
+        <w:pStyle w:val="NoSpacing"/>
+        <w:jc w:val="left"/>
+        <w:rPr>
+          <w:szCs w:val="28"/>
+        </w:rPr>
+      </w:pPr>
+    </w:p>
+    <w:p>
+      <w:pPr>
+        <w:pStyle w:val="NoSpacing"/>
+        <w:jc w:val="left"/>
+        <w:rPr>
+          <w:szCs w:val="28"/>
+        </w:rPr>
+      </w:pPr>
+    </w:p>
+    <w:p>
+      <w:pPr>
+        <w:pStyle w:val="NoSpacing"/>
+        <w:jc w:val="left"/>
+        <w:rPr>
+          <w:szCs w:val="28"/>
+        </w:rPr>
+      </w:pPr>
+    </w:p>
+    <w:p>
+      <w:pPr>
+        <w:pStyle w:val="NoSpacing"/>
+        <w:jc w:val="left"/>
+      </w:pPr>
+      <w:r>
+        <w:rPr>
+          <w:sz w:val="28"/>
+          <w:szCs w:val="28"/>
+        </w:rPr>
+        <w:t>R</w:t>
+      </w:r>
+      <w:r>
+        <w:rPr>
+          <w:sz w:val="28"/>
+          <w:szCs w:val="28"/>
+        </w:rPr>
+        <w:t>eferensi</w:t>
+      </w:r>
+    </w:p>
+    <w:p>
+      <w:pPr>
+        <w:pStyle w:val="NoSpacing"/>
+        <w:jc w:val="left"/>
+      </w:pPr>
+    </w:p>
+    <w:p>
+      <w:pPr>
         <w:pStyle w:val="Bibliography"/>
         <w:spacing w:line="240" w:lineRule="auto"/>
         <w:ind w:left="142" w:hanging="142"/>
@@ -4498,10 +5085,25 @@
         </w:rPr>
       </w:pPr>
       <w:r>
+        <w:fldChar w:fldCharType="begin"/>
+      </w:r>
+      <w:r>
+        <w:instrText xml:space="preserve"> BIBLIOGRAPHY  \l 2057 </w:instrText>
+      </w:r>
+      <w:r>
+        <w:fldChar w:fldCharType="separate"/>
+      </w:r>
+      <w:r>
         <w:rPr>
           <w:noProof/>
         </w:rPr>
-        <w:t xml:space="preserve">[Geitgey, 2016] Geitgey, A. (2016, Juny 14). </w:t>
+        <w:t>[Hande, 2014] H</w:t>
+      </w:r>
+      <w:r>
+        <w:rPr>
+          <w:noProof/>
+        </w:rPr>
+        <w:t xml:space="preserve">ande, S. S. (2014). A Review on Speech Synthesis an Artificial Voice Production. </w:t>
       </w:r>
       <w:r>
         <w:rPr>
@@ -4509,19 +5111,19 @@
           <w:iCs/>
           <w:noProof/>
         </w:rPr>
-        <w:t>Machine Learning is Fun! Part 3: Deep Learning and Convolutional Neural Networks</w:t>
+        <w:t>International Journal of Advanced Research in Electrical, Electronics and Instrumentation Engineering</w:t>
       </w:r>
       <w:r>
         <w:rPr>
           <w:noProof/>
         </w:rPr>
-        <w:t>. Retrieved from Medium: https://medium.com/@ageitgey/machine-learning-is-fun-part-3-deep-</w:t>
+        <w:t>, 8.</w:t>
       </w:r>
       <w:r>
         <w:rPr>
           <w:noProof/>
         </w:rPr>
-        <w:t>learning-and-convolutional-neural-networks-f40359318721</w:t>
+        <w:t xml:space="preserve"> </w:t>
       </w:r>
     </w:p>
     <w:p>
@@ -4531,6 +5133,166 @@
         <w:ind w:left="142" w:hanging="142"/>
         <w:rPr>
           <w:noProof/>
+          <w:szCs w:val="24"/>
+        </w:rPr>
+      </w:pPr>
+      <w:r>
+        <w:rPr>
+          <w:noProof/>
+        </w:rPr>
+        <w:t xml:space="preserve">[practicalcrypthography.com, 2012] practicalcryptography.com. (2012). </w:t>
+      </w:r>
+      <w:r>
+        <w:rPr>
+          <w:i/>
+          <w:iCs/>
+          <w:noProof/>
+        </w:rPr>
+        <w:t>Mel Frequency Cepstral Coefficient (MFCC) tutorial</w:t>
+      </w:r>
+      <w:r>
+        <w:rPr>
+          <w:noProof/>
+        </w:rPr>
+        <w:t>. Retrieved from Practical Cryptography: http://practicalcryptography.com/miscellaneous/machine-learning/guide-mel-frequency-cepstral-coefficients-mfccs/</w:t>
+      </w:r>
+      <w:r>
+        <w:rPr>
+          <w:noProof/>
+          <w:szCs w:val="24"/>
+        </w:rPr>
+        <w:t xml:space="preserve"> </w:t>
+      </w:r>
+    </w:p>
+    <w:p>
+      <w:pPr>
+        <w:pStyle w:val="Bibliography"/>
+        <w:spacing w:line="240" w:lineRule="auto"/>
+        <w:ind w:left="142" w:hanging="142"/>
+        <w:rPr>
+          <w:noProof/>
+        </w:rPr>
+      </w:pPr>
+      <w:r>
+        <w:rPr>
+          <w:noProof/>
+        </w:rPr>
+        <w:t xml:space="preserve">[haythamfayek.com, 2016] haythamfayek.com. (2016, April 21). </w:t>
+      </w:r>
+      <w:r>
+        <w:rPr>
+          <w:i/>
+          <w:iCs/>
+          <w:noProof/>
+        </w:rPr>
+        <w:t>Speech Processing for Machine Learning: Filter banks, Mel-Frequency Cepstral Coefficients (MFCCs) and What's In-Between</w:t>
+      </w:r>
+      <w:r>
+        <w:rPr>
+          <w:noProof/>
+        </w:rPr>
+        <w:t>. Retrieved from Speech Processing for Machine Learning: Filter banks, Mel-Frequency Cepstral Coefficients (MFCCs) and What's In-Between: https://haythamfayek.com/2016/04/21/speech-processing-for-machine-learning.html</w:t>
+      </w:r>
+      <w:r>
+        <w:rPr>
+          <w:noProof/>
+        </w:rPr>
+        <w:t xml:space="preserve"> </w:t>
+      </w:r>
+    </w:p>
+    <w:p>
+      <w:pPr>
+        <w:pStyle w:val="Bibliography"/>
+        <w:spacing w:line="240" w:lineRule="auto"/>
+        <w:ind w:left="142" w:hanging="142"/>
+        <w:rPr>
+          <w:noProof/>
+        </w:rPr>
+      </w:pPr>
+      <w:r>
+        <w:rPr>
+          <w:noProof/>
+        </w:rPr>
+        <w:t xml:space="preserve">[wikipedia.org, 2018] wikipedia.org. (2018, December 26). </w:t>
+      </w:r>
+      <w:r>
+        <w:rPr>
+          <w:i/>
+          <w:iCs/>
+          <w:noProof/>
+        </w:rPr>
+        <w:t>Convolutional neural network</w:t>
+      </w:r>
+      <w:r>
+        <w:rPr>
+          <w:noProof/>
+        </w:rPr>
+        <w:t>. Retrieved from Wikipedia: https://en.wikipedia.org/wiki/Convolutional_neural_network</w:t>
+      </w:r>
+    </w:p>
+    <w:p>
+      <w:pPr>
+        <w:pStyle w:val="Bibliography"/>
+        <w:spacing w:line="240" w:lineRule="auto"/>
+        <w:ind w:left="142" w:hanging="142"/>
+        <w:rPr>
+          <w:noProof/>
+        </w:rPr>
+        <w:sectPr>
+          <w:footerReference w:type="default" r:id="rId39"/>
+          <w:type w:val="continuous"/>
+          <w:pgSz w:w="11906" w:h="16838"/>
+          <w:pgMar w:top="2880" w:right="1440" w:bottom="1797" w:left="2160" w:header="708" w:footer="708" w:gutter="0"/>
+          <w:pgNumType w:fmt="lowerRoman" w:start="11"/>
+          <w:cols w:num="2" w:space="708"/>
+          <w:docGrid w:linePitch="360"/>
+        </w:sectPr>
+      </w:pPr>
+      <w:r>
+        <w:rPr>
+          <w:noProof/>
+        </w:rPr>
+        <w:t xml:space="preserve">[Geitgey, 2016] Geitgey, A. (2016, Juny 14). </w:t>
+      </w:r>
+      <w:r>
+        <w:rPr>
+          <w:i/>
+          <w:iCs/>
+          <w:noProof/>
+        </w:rPr>
+        <w:t>Machine Learning is Fun! Part 3: Deep Learning and Convolutional Neural Networks</w:t>
+      </w:r>
+      <w:r>
+        <w:rPr>
+          <w:noProof/>
+        </w:rPr>
+        <w:t xml:space="preserve">. Retrieved from Medium: </w:t>
+      </w:r>
+    </w:p>
+    <w:p>
+      <w:pPr>
+        <w:pStyle w:val="Bibliography"/>
+        <w:spacing w:line="240" w:lineRule="auto"/>
+        <w:ind w:left="142"/>
+        <w:rPr>
+          <w:noProof/>
+        </w:rPr>
+      </w:pPr>
+      <w:r>
+        <w:rPr>
+          <w:noProof/>
+        </w:rPr>
+        <w:lastRenderedPageBreak/>
+        <w:t>https://medium.com/@ageitgey/machine-learning-is-fun-part-3-deep-learning-and-convolutional-neural-networks-f40359318721</w:t>
+      </w:r>
+    </w:p>
+    <w:p>
+      <w:pPr>
+        <w:pStyle w:val="Bibliography"/>
+        <w:spacing w:line="240" w:lineRule="auto"/>
+        <w:ind w:left="142" w:hanging="142"/>
+        <w:rPr>
+          <w:noProof/>
         </w:rPr>
       </w:pPr>
       <w:r>
@@ -4576,13 +5338,17 @@
         <w:t xml:space="preserve"> New York, NY, U.S.A: Google, Inc.</w:t>
       </w:r>
     </w:p>
+    <w:p/>
+    <w:p/>
+    <w:p/>
+    <w:p/>
     <w:p>
       <w:pPr>
         <w:pStyle w:val="NoSpacing"/>
         <w:ind w:left="709" w:hanging="436"/>
         <w:jc w:val="left"/>
         <w:sectPr>
-          <w:footerReference w:type="default" r:id="rId34"/>
+          <w:footerReference w:type="default" r:id="rId40"/>
           <w:type w:val="continuous"/>
           <w:pgSz w:w="11906" w:h="16838"/>
           <w:pgMar w:top="2880" w:right="1440" w:bottom="1797" w:left="2160" w:header="708" w:footer="708" w:gutter="0"/>
@@ -4658,86 +5424,59 @@
 
 <file path=word/footer10.xml><?xml version="1.0" encoding="utf-8"?>
 <w:ftr xmlns:wpc="http://schemas.microsoft.com/office/word/2010/wordprocessingCanvas" xmlns:cx="http://schemas.microsoft.com/office/drawing/2014/chartex" xmlns:cx1="http://schemas.microsoft.com/office/drawing/2015/9/8/chartex" xmlns:cx2="http://schemas.microsoft.com/office/drawing/2015/10/21/chartex" xmlns:cx3="http://schemas.microsoft.com/office/drawing/2016/5/9/chartex" xmlns:cx4="http://schemas.microsoft.com/office/drawing/2016/5/10/chartex" xmlns:cx5="http://schemas.microsoft.com/office/drawing/2016/5/11/chartex" xmlns:cx6="http://schemas.microsoft.com/office/drawing/2016/5/12/chartex" xmlns:cx7="http://schemas.microsoft.com/office/drawing/2016/5/13/chartex" xmlns:cx8="http://schemas.microsoft.com/office/drawing/2016/5/14/chartex" xmlns:mc="http://schemas.openxmlformats.org/markup-compatibility/2006" xmlns:aink="http://schemas.microsoft.com/office/drawing/2016/ink" xmlns:am3d="http://schemas.microsoft.com/office/drawing/2017/model3d" xmlns:o="urn:schemas-microsoft-com:office:office" xmlns:r="http://schemas.openxmlformats.org/officeDocument/2006/relationships" xmlns:m="http://schemas.openxmlformats.org/officeDocument/2006/math" xmlns:v="urn:schemas-microsoft-com:vml" xmlns:wp14="http://schemas.microsoft.com/office/word/2010/wordprocessingDrawing" xmlns:wp="http://schemas.openxmlformats.org/drawingml/2006/wordprocessingDrawing" xmlns:w10="urn:schemas-microsoft-com:office:word" xmlns:w="http://schemas.openxmlformats.org/wordprocessingml/2006/main" xmlns:w14="http://schemas.microsoft.com/office/word/2010/wordml" xmlns:w15="http://schemas.microsoft.com/office/word/2012/wordml" xmlns:w16cid="http://schemas.microsoft.com/office/word/2016/wordml/cid" xmlns:w16se="http://schemas.microsoft.com/office/word/2015/wordml/symex" xmlns:wpg="http://schemas.microsoft.com/office/word/2010/wordprocessingGroup" xmlns:wpi="http://schemas.microsoft.com/office/word/2010/wordprocessingInk" xmlns:wne="http://schemas.microsoft.com/office/word/2006/wordml" xmlns:wps="http://schemas.microsoft.com/office/word/2010/wordprocessingShape" mc:Ignorable="w14 w15 w16se w16cid wp14">
-  <w:sdt>
-    <w:sdtPr>
-      <w:id w:val="522901008"/>
-      <w:docPartObj>
-        <w:docPartGallery w:val="Page Numbers (Bottom of Page)"/>
-        <w:docPartUnique/>
-      </w:docPartObj>
-    </w:sdtPr>
-    <w:sdtEndPr>
+  <w:p>
+    <w:pPr>
+      <w:pStyle w:val="Footer"/>
+      <w:tabs>
+        <w:tab w:val="left" w:pos="2977"/>
+      </w:tabs>
+      <w:jc w:val="right"/>
       <w:rPr>
         <w:noProof/>
       </w:rPr>
-    </w:sdtEndPr>
-    <w:sdtContent>
-      <w:sdt>
-        <w:sdtPr>
-          <w:id w:val="-1689282528"/>
-          <w:docPartObj>
-            <w:docPartGallery w:val="Page Numbers (Bottom of Page)"/>
-            <w:docPartUnique/>
-          </w:docPartObj>
-        </w:sdtPr>
-        <w:sdtEndPr>
-          <w:rPr>
-            <w:noProof/>
-          </w:rPr>
-        </w:sdtEndPr>
-        <w:sdtContent>
-          <w:sdt>
-            <w:sdtPr>
-              <w:id w:val="-1031030628"/>
-              <w:docPartObj>
-                <w:docPartGallery w:val="Page Numbers (Bottom of Page)"/>
-                <w:docPartUnique/>
-              </w:docPartObj>
-            </w:sdtPr>
-            <w:sdtEndPr>
-              <w:rPr>
-                <w:noProof/>
-              </w:rPr>
-            </w:sdtEndPr>
-            <w:sdtContent>
-              <w:sdt>
-                <w:sdtPr>
-                  <w:id w:val="-1551218128"/>
-                  <w:docPartObj>
-                    <w:docPartGallery w:val="Page Numbers (Bottom of Page)"/>
-                    <w:docPartUnique/>
-                  </w:docPartObj>
-                </w:sdtPr>
-                <w:sdtEndPr>
-                  <w:rPr>
-                    <w:noProof/>
-                  </w:rPr>
-                </w:sdtEndPr>
-                <w:sdtContent>
-                  <w:p>
-                    <w:pPr>
-                      <w:pStyle w:val="Footer"/>
-                      <w:tabs>
-                        <w:tab w:val="left" w:pos="2977"/>
-                      </w:tabs>
-                      <w:jc w:val="right"/>
-                    </w:pPr>
-                    <w:r>
-                      <w:t>VALENS PRABAGITA</w:t>
-                    </w:r>
-                    <w:r>
-                      <w:tab/>
-                      <w:t>8</w:t>
-                    </w:r>
-                  </w:p>
-                </w:sdtContent>
-              </w:sdt>
-            </w:sdtContent>
-          </w:sdt>
-        </w:sdtContent>
-      </w:sdt>
-    </w:sdtContent>
-  </w:sdt>
+    </w:pPr>
+    <w:sdt>
+      <w:sdtPr>
+        <w:id w:val="1087269459"/>
+        <w:docPartObj>
+          <w:docPartGallery w:val="Page Numbers (Bottom of Page)"/>
+          <w:docPartUnique/>
+        </w:docPartObj>
+      </w:sdtPr>
+      <w:sdtEndPr>
+        <w:rPr>
+          <w:noProof/>
+        </w:rPr>
+      </w:sdtEndPr>
+      <w:sdtContent>
+        <w:sdt>
+          <w:sdtPr>
+            <w:id w:val="1549877421"/>
+            <w:docPartObj>
+              <w:docPartGallery w:val="Page Numbers (Bottom of Page)"/>
+              <w:docPartUnique/>
+            </w:docPartObj>
+          </w:sdtPr>
+          <w:sdtEndPr>
+            <w:rPr>
+              <w:noProof/>
+            </w:rPr>
+          </w:sdtEndPr>
+          <w:sdtContent>
+            <w:r>
+              <w:t>VALENS PRABAGITA</w:t>
+            </w:r>
+            <w:r>
+              <w:tab/>
+            </w:r>
+            <w:r>
+              <w:t>8</w:t>
+            </w:r>
+          </w:sdtContent>
+        </w:sdt>
+      </w:sdtContent>
+    </w:sdt>
+  </w:p>
   <w:p>
     <w:pPr>
       <w:pStyle w:val="Footer"/>
@@ -4748,28 +5487,31 @@
 
 <file path=word/footer11.xml><?xml version="1.0" encoding="utf-8"?>
 <w:ftr xmlns:wpc="http://schemas.microsoft.com/office/word/2010/wordprocessingCanvas" xmlns:cx="http://schemas.microsoft.com/office/drawing/2014/chartex" xmlns:cx1="http://schemas.microsoft.com/office/drawing/2015/9/8/chartex" xmlns:cx2="http://schemas.microsoft.com/office/drawing/2015/10/21/chartex" xmlns:cx3="http://schemas.microsoft.com/office/drawing/2016/5/9/chartex" xmlns:cx4="http://schemas.microsoft.com/office/drawing/2016/5/10/chartex" xmlns:cx5="http://schemas.microsoft.com/office/drawing/2016/5/11/chartex" xmlns:cx6="http://schemas.microsoft.com/office/drawing/2016/5/12/chartex" xmlns:cx7="http://schemas.microsoft.com/office/drawing/2016/5/13/chartex" xmlns:cx8="http://schemas.microsoft.com/office/drawing/2016/5/14/chartex" xmlns:mc="http://schemas.openxmlformats.org/markup-compatibility/2006" xmlns:aink="http://schemas.microsoft.com/office/drawing/2016/ink" xmlns:am3d="http://schemas.microsoft.com/office/drawing/2017/model3d" xmlns:o="urn:schemas-microsoft-com:office:office" xmlns:r="http://schemas.openxmlformats.org/officeDocument/2006/relationships" xmlns:m="http://schemas.openxmlformats.org/officeDocument/2006/math" xmlns:v="urn:schemas-microsoft-com:vml" xmlns:wp14="http://schemas.microsoft.com/office/word/2010/wordprocessingDrawing" xmlns:wp="http://schemas.openxmlformats.org/drawingml/2006/wordprocessingDrawing" xmlns:w10="urn:schemas-microsoft-com:office:word" xmlns:w="http://schemas.openxmlformats.org/wordprocessingml/2006/main" xmlns:w14="http://schemas.microsoft.com/office/word/2010/wordml" xmlns:w15="http://schemas.microsoft.com/office/word/2012/wordml" xmlns:w16cid="http://schemas.microsoft.com/office/word/2016/wordml/cid" xmlns:w16se="http://schemas.microsoft.com/office/word/2015/wordml/symex" xmlns:wpg="http://schemas.microsoft.com/office/word/2010/wordprocessingGroup" xmlns:wpi="http://schemas.microsoft.com/office/word/2010/wordprocessingInk" xmlns:wne="http://schemas.microsoft.com/office/word/2006/wordml" xmlns:wps="http://schemas.microsoft.com/office/word/2010/wordprocessingShape" mc:Ignorable="w14 w15 w16se w16cid wp14">
-  <w:sdt>
-    <w:sdtPr>
-      <w:id w:val="1071778023"/>
-      <w:docPartObj>
-        <w:docPartGallery w:val="Page Numbers (Bottom of Page)"/>
-        <w:docPartUnique/>
-      </w:docPartObj>
-    </w:sdtPr>
-    <w:sdtEndPr>
-      <w:rPr>
-        <w:noProof/>
-      </w:rPr>
-    </w:sdtEndPr>
-    <w:sdtContent>
-      <w:p>
-        <w:pPr>
-          <w:pStyle w:val="Footer"/>
-          <w:tabs>
-            <w:tab w:val="left" w:pos="426"/>
-          </w:tabs>
-          <w:jc w:val="left"/>
-        </w:pPr>
+  <w:p>
+    <w:pPr>
+      <w:pStyle w:val="Footer"/>
+      <w:tabs>
+        <w:tab w:val="clear" w:pos="4513"/>
+        <w:tab w:val="clear" w:pos="9026"/>
+        <w:tab w:val="left" w:pos="426"/>
+        <w:tab w:val="center" w:pos="4153"/>
+      </w:tabs>
+      <w:jc w:val="left"/>
+    </w:pPr>
+    <w:sdt>
+      <w:sdtPr>
+        <w:id w:val="1449208608"/>
+        <w:docPartObj>
+          <w:docPartGallery w:val="Page Numbers (Bottom of Page)"/>
+          <w:docPartUnique/>
+        </w:docPartObj>
+      </w:sdtPr>
+      <w:sdtEndPr>
+        <w:rPr>
+          <w:noProof/>
+        </w:rPr>
+      </w:sdtEndPr>
+      <w:sdtContent>
         <w:r>
           <w:t>9</w:t>
         </w:r>
@@ -4777,48 +5519,131 @@
           <w:tab/>
           <w:t>MIMIC HUMAN SPEECH</w:t>
         </w:r>
-      </w:p>
-      <w:bookmarkStart w:id="8" w:name="_GoBack" w:displacedByCustomXml="next"/>
-      <w:bookmarkEnd w:id="8" w:displacedByCustomXml="next"/>
-    </w:sdtContent>
-  </w:sdt>
+      </w:sdtContent>
+    </w:sdt>
+    <w:r>
+      <w:rPr>
+        <w:noProof/>
+      </w:rPr>
+      <w:tab/>
+    </w:r>
+  </w:p>
+  <w:p>
+    <w:pPr>
+      <w:pStyle w:val="Footer"/>
+    </w:pPr>
+  </w:p>
 </w:ftr>
 </file>
 
 <file path=word/footer12.xml><?xml version="1.0" encoding="utf-8"?>
 <w:ftr xmlns:wpc="http://schemas.microsoft.com/office/word/2010/wordprocessingCanvas" xmlns:cx="http://schemas.microsoft.com/office/drawing/2014/chartex" xmlns:cx1="http://schemas.microsoft.com/office/drawing/2015/9/8/chartex" xmlns:cx2="http://schemas.microsoft.com/office/drawing/2015/10/21/chartex" xmlns:cx3="http://schemas.microsoft.com/office/drawing/2016/5/9/chartex" xmlns:cx4="http://schemas.microsoft.com/office/drawing/2016/5/10/chartex" xmlns:cx5="http://schemas.microsoft.com/office/drawing/2016/5/11/chartex" xmlns:cx6="http://schemas.microsoft.com/office/drawing/2016/5/12/chartex" xmlns:cx7="http://schemas.microsoft.com/office/drawing/2016/5/13/chartex" xmlns:cx8="http://schemas.microsoft.com/office/drawing/2016/5/14/chartex" xmlns:mc="http://schemas.openxmlformats.org/markup-compatibility/2006" xmlns:aink="http://schemas.microsoft.com/office/drawing/2016/ink" xmlns:am3d="http://schemas.microsoft.com/office/drawing/2017/model3d" xmlns:o="urn:schemas-microsoft-com:office:office" xmlns:r="http://schemas.openxmlformats.org/officeDocument/2006/relationships" xmlns:m="http://schemas.openxmlformats.org/officeDocument/2006/math" xmlns:v="urn:schemas-microsoft-com:vml" xmlns:wp14="http://schemas.microsoft.com/office/word/2010/wordprocessingDrawing" xmlns:wp="http://schemas.openxmlformats.org/drawingml/2006/wordprocessingDrawing" xmlns:w10="urn:schemas-microsoft-com:office:word" xmlns:w="http://schemas.openxmlformats.org/wordprocessingml/2006/main" xmlns:w14="http://schemas.microsoft.com/office/word/2010/wordml" xmlns:w15="http://schemas.microsoft.com/office/word/2012/wordml" xmlns:w16cid="http://schemas.microsoft.com/office/word/2016/wordml/cid" xmlns:w16se="http://schemas.microsoft.com/office/word/2015/wordml/symex" xmlns:wpg="http://schemas.microsoft.com/office/word/2010/wordprocessingGroup" xmlns:wpi="http://schemas.microsoft.com/office/word/2010/wordprocessingInk" xmlns:wne="http://schemas.microsoft.com/office/word/2006/wordml" xmlns:wps="http://schemas.microsoft.com/office/word/2010/wordprocessingShape" mc:Ignorable="w14 w15 w16se w16cid wp14">
-  <w:sdt>
-    <w:sdtPr>
-      <w:id w:val="1843652142"/>
-      <w:docPartObj>
-        <w:docPartGallery w:val="Page Numbers (Bottom of Page)"/>
-        <w:docPartUnique/>
-      </w:docPartObj>
-    </w:sdtPr>
-    <w:sdtEndPr>
+  <w:p>
+    <w:pPr>
+      <w:pStyle w:val="Footer"/>
+      <w:tabs>
+        <w:tab w:val="left" w:pos="2977"/>
+      </w:tabs>
+      <w:jc w:val="right"/>
       <w:rPr>
         <w:noProof/>
       </w:rPr>
-    </w:sdtEndPr>
-    <w:sdtContent>
-      <w:p>
-        <w:pPr>
-          <w:pStyle w:val="Footer"/>
-          <w:tabs>
-            <w:tab w:val="left" w:pos="426"/>
-          </w:tabs>
-          <w:jc w:val="left"/>
-        </w:pPr>
+    </w:pPr>
+    <w:sdt>
+      <w:sdtPr>
+        <w:id w:val="1767492205"/>
+        <w:docPartObj>
+          <w:docPartGallery w:val="Page Numbers (Bottom of Page)"/>
+          <w:docPartUnique/>
+        </w:docPartObj>
+      </w:sdtPr>
+      <w:sdtEndPr>
+        <w:rPr>
+          <w:noProof/>
+        </w:rPr>
+      </w:sdtEndPr>
+      <w:sdtContent>
+        <w:sdt>
+          <w:sdtPr>
+            <w:id w:val="474802836"/>
+            <w:docPartObj>
+              <w:docPartGallery w:val="Page Numbers (Bottom of Page)"/>
+              <w:docPartUnique/>
+            </w:docPartObj>
+          </w:sdtPr>
+          <w:sdtEndPr>
+            <w:rPr>
+              <w:noProof/>
+            </w:rPr>
+          </w:sdtEndPr>
+          <w:sdtContent>
+            <w:r>
+              <w:t>VALENS PRABAGITA</w:t>
+            </w:r>
+            <w:r>
+              <w:tab/>
+            </w:r>
+            <w:r>
+              <w:t>10</w:t>
+            </w:r>
+            <w:bookmarkStart w:id="8" w:name="_GoBack"/>
+            <w:bookmarkEnd w:id="8"/>
+          </w:sdtContent>
+        </w:sdt>
+      </w:sdtContent>
+    </w:sdt>
+  </w:p>
+  <w:p>
+    <w:pPr>
+      <w:pStyle w:val="Footer"/>
+    </w:pPr>
+  </w:p>
+</w:ftr>
+</file>
+
+<file path=word/footer13.xml><?xml version="1.0" encoding="utf-8"?>
+<w:ftr xmlns:wpc="http://schemas.microsoft.com/office/word/2010/wordprocessingCanvas" xmlns:cx="http://schemas.microsoft.com/office/drawing/2014/chartex" xmlns:cx1="http://schemas.microsoft.com/office/drawing/2015/9/8/chartex" xmlns:cx2="http://schemas.microsoft.com/office/drawing/2015/10/21/chartex" xmlns:cx3="http://schemas.microsoft.com/office/drawing/2016/5/9/chartex" xmlns:cx4="http://schemas.microsoft.com/office/drawing/2016/5/10/chartex" xmlns:cx5="http://schemas.microsoft.com/office/drawing/2016/5/11/chartex" xmlns:cx6="http://schemas.microsoft.com/office/drawing/2016/5/12/chartex" xmlns:cx7="http://schemas.microsoft.com/office/drawing/2016/5/13/chartex" xmlns:cx8="http://schemas.microsoft.com/office/drawing/2016/5/14/chartex" xmlns:mc="http://schemas.openxmlformats.org/markup-compatibility/2006" xmlns:aink="http://schemas.microsoft.com/office/drawing/2016/ink" xmlns:am3d="http://schemas.microsoft.com/office/drawing/2017/model3d" xmlns:o="urn:schemas-microsoft-com:office:office" xmlns:r="http://schemas.openxmlformats.org/officeDocument/2006/relationships" xmlns:m="http://schemas.openxmlformats.org/officeDocument/2006/math" xmlns:v="urn:schemas-microsoft-com:vml" xmlns:wp14="http://schemas.microsoft.com/office/word/2010/wordprocessingDrawing" xmlns:wp="http://schemas.openxmlformats.org/drawingml/2006/wordprocessingDrawing" xmlns:w10="urn:schemas-microsoft-com:office:word" xmlns:w="http://schemas.openxmlformats.org/wordprocessingml/2006/main" xmlns:w14="http://schemas.microsoft.com/office/word/2010/wordml" xmlns:w15="http://schemas.microsoft.com/office/word/2012/wordml" xmlns:w16cid="http://schemas.microsoft.com/office/word/2016/wordml/cid" xmlns:w16se="http://schemas.microsoft.com/office/word/2015/wordml/symex" xmlns:wpg="http://schemas.microsoft.com/office/word/2010/wordprocessingGroup" xmlns:wpi="http://schemas.microsoft.com/office/word/2010/wordprocessingInk" xmlns:wne="http://schemas.microsoft.com/office/word/2006/wordml" xmlns:wps="http://schemas.microsoft.com/office/word/2010/wordprocessingShape" mc:Ignorable="w14 w15 w16se w16cid wp14">
+  <w:p>
+    <w:pPr>
+      <w:pStyle w:val="Footer"/>
+      <w:tabs>
+        <w:tab w:val="clear" w:pos="4513"/>
+        <w:tab w:val="clear" w:pos="9026"/>
+        <w:tab w:val="left" w:pos="426"/>
+        <w:tab w:val="center" w:pos="4153"/>
+      </w:tabs>
+      <w:jc w:val="left"/>
+    </w:pPr>
+    <w:sdt>
+      <w:sdtPr>
+        <w:id w:val="-2040039936"/>
+        <w:docPartObj>
+          <w:docPartGallery w:val="Page Numbers (Bottom of Page)"/>
+          <w:docPartUnique/>
+        </w:docPartObj>
+      </w:sdtPr>
+      <w:sdtEndPr>
+        <w:rPr>
+          <w:noProof/>
+        </w:rPr>
+      </w:sdtEndPr>
+      <w:sdtContent>
         <w:r>
-          <w:t>9</w:t>
+          <w:t>11</w:t>
         </w:r>
         <w:r>
           <w:tab/>
           <w:t>MIMIC HUMAN SPEECH</w:t>
         </w:r>
-      </w:p>
-    </w:sdtContent>
-  </w:sdt>
+      </w:sdtContent>
+    </w:sdt>
+    <w:r>
+      <w:rPr>
+        <w:noProof/>
+      </w:rPr>
+      <w:tab/>
+    </w:r>
+  </w:p>
   <w:p>
     <w:pPr>
       <w:pStyle w:val="Footer"/>
@@ -4949,7 +5774,7 @@
 <w:ftr xmlns:wpc="http://schemas.microsoft.com/office/word/2010/wordprocessingCanvas" xmlns:cx="http://schemas.microsoft.com/office/drawing/2014/chartex" xmlns:cx1="http://schemas.microsoft.com/office/drawing/2015/9/8/chartex" xmlns:cx2="http://schemas.microsoft.com/office/drawing/2015/10/21/chartex" xmlns:cx3="http://schemas.microsoft.com/office/drawing/2016/5/9/chartex" xmlns:cx4="http://schemas.microsoft.com/office/drawing/2016/5/10/chartex" xmlns:cx5="http://schemas.microsoft.com/office/drawing/2016/5/11/chartex" xmlns:cx6="http://schemas.microsoft.com/office/drawing/2016/5/12/chartex" xmlns:cx7="http://schemas.microsoft.com/office/drawing/2016/5/13/chartex" xmlns:cx8="http://schemas.microsoft.com/office/drawing/2016/5/14/chartex" xmlns:mc="http://schemas.openxmlformats.org/markup-compatibility/2006" xmlns:aink="http://schemas.microsoft.com/office/drawing/2016/ink" xmlns:am3d="http://schemas.microsoft.com/office/drawing/2017/model3d" xmlns:o="urn:schemas-microsoft-com:office:office" xmlns:r="http://schemas.openxmlformats.org/officeDocument/2006/relationships" xmlns:m="http://schemas.openxmlformats.org/officeDocument/2006/math" xmlns:v="urn:schemas-microsoft-com:vml" xmlns:wp14="http://schemas.microsoft.com/office/word/2010/wordprocessingDrawing" xmlns:wp="http://schemas.openxmlformats.org/drawingml/2006/wordprocessingDrawing" xmlns:w10="urn:schemas-microsoft-com:office:word" xmlns:w="http://schemas.openxmlformats.org/wordprocessingml/2006/main" xmlns:w14="http://schemas.microsoft.com/office/word/2010/wordml" xmlns:w15="http://schemas.microsoft.com/office/word/2012/wordml" xmlns:w16cid="http://schemas.microsoft.com/office/word/2016/wordml/cid" xmlns:w16se="http://schemas.microsoft.com/office/word/2015/wordml/symex" xmlns:wpg="http://schemas.microsoft.com/office/word/2010/wordprocessingGroup" xmlns:wpi="http://schemas.microsoft.com/office/word/2010/wordprocessingInk" xmlns:wne="http://schemas.microsoft.com/office/word/2006/wordml" xmlns:wps="http://schemas.microsoft.com/office/word/2010/wordprocessingShape" mc:Ignorable="w14 w15 w16se w16cid wp14">
   <w:sdt>
     <w:sdtPr>
-      <w:id w:val="-1755350697"/>
+      <w:id w:val="-1463107804"/>
       <w:docPartObj>
         <w:docPartGallery w:val="Page Numbers (Bottom of Page)"/>
         <w:docPartUnique/>
@@ -4963,7 +5788,85 @@
     <w:sdtContent>
       <w:sdt>
         <w:sdtPr>
-          <w:id w:val="1548716092"/>
+          <w:id w:val="25527849"/>
+          <w:docPartObj>
+            <w:docPartGallery w:val="Page Numbers (Bottom of Page)"/>
+            <w:docPartUnique/>
+          </w:docPartObj>
+        </w:sdtPr>
+        <w:sdtEndPr>
+          <w:rPr>
+            <w:noProof/>
+          </w:rPr>
+        </w:sdtEndPr>
+        <w:sdtContent>
+          <w:sdt>
+            <w:sdtPr>
+              <w:id w:val="448125275"/>
+              <w:docPartObj>
+                <w:docPartGallery w:val="Page Numbers (Bottom of Page)"/>
+                <w:docPartUnique/>
+              </w:docPartObj>
+            </w:sdtPr>
+            <w:sdtEndPr>
+              <w:rPr>
+                <w:noProof/>
+              </w:rPr>
+            </w:sdtEndPr>
+            <w:sdtContent>
+              <w:p>
+                <w:pPr>
+                  <w:pStyle w:val="Footer"/>
+                  <w:tabs>
+                    <w:tab w:val="left" w:pos="426"/>
+                  </w:tabs>
+                  <w:jc w:val="left"/>
+                </w:pPr>
+                <w:r>
+                  <w:t>3</w:t>
+                </w:r>
+                <w:r>
+                  <w:tab/>
+                  <w:t>MIMIC HUMAN SPEECH</w:t>
+                </w:r>
+              </w:p>
+            </w:sdtContent>
+          </w:sdt>
+          <w:p>
+            <w:pPr>
+              <w:pStyle w:val="Footer"/>
+              <w:tabs>
+                <w:tab w:val="left" w:pos="2977"/>
+              </w:tabs>
+              <w:jc w:val="right"/>
+            </w:pPr>
+          </w:p>
+        </w:sdtContent>
+      </w:sdt>
+    </w:sdtContent>
+  </w:sdt>
+</w:ftr>
+</file>
+
+<file path=word/footer6.xml><?xml version="1.0" encoding="utf-8"?>
+<w:ftr xmlns:wpc="http://schemas.microsoft.com/office/word/2010/wordprocessingCanvas" xmlns:cx="http://schemas.microsoft.com/office/drawing/2014/chartex" xmlns:cx1="http://schemas.microsoft.com/office/drawing/2015/9/8/chartex" xmlns:cx2="http://schemas.microsoft.com/office/drawing/2015/10/21/chartex" xmlns:cx3="http://schemas.microsoft.com/office/drawing/2016/5/9/chartex" xmlns:cx4="http://schemas.microsoft.com/office/drawing/2016/5/10/chartex" xmlns:cx5="http://schemas.microsoft.com/office/drawing/2016/5/11/chartex" xmlns:cx6="http://schemas.microsoft.com/office/drawing/2016/5/12/chartex" xmlns:cx7="http://schemas.microsoft.com/office/drawing/2016/5/13/chartex" xmlns:cx8="http://schemas.microsoft.com/office/drawing/2016/5/14/chartex" xmlns:mc="http://schemas.openxmlformats.org/markup-compatibility/2006" xmlns:aink="http://schemas.microsoft.com/office/drawing/2016/ink" xmlns:am3d="http://schemas.microsoft.com/office/drawing/2017/model3d" xmlns:o="urn:schemas-microsoft-com:office:office" xmlns:r="http://schemas.openxmlformats.org/officeDocument/2006/relationships" xmlns:m="http://schemas.openxmlformats.org/officeDocument/2006/math" xmlns:v="urn:schemas-microsoft-com:vml" xmlns:wp14="http://schemas.microsoft.com/office/word/2010/wordprocessingDrawing" xmlns:wp="http://schemas.openxmlformats.org/drawingml/2006/wordprocessingDrawing" xmlns:w10="urn:schemas-microsoft-com:office:word" xmlns:w="http://schemas.openxmlformats.org/wordprocessingml/2006/main" xmlns:w14="http://schemas.microsoft.com/office/word/2010/wordml" xmlns:w15="http://schemas.microsoft.com/office/word/2012/wordml" xmlns:w16cid="http://schemas.microsoft.com/office/word/2016/wordml/cid" xmlns:w16se="http://schemas.microsoft.com/office/word/2015/wordml/symex" xmlns:wpg="http://schemas.microsoft.com/office/word/2010/wordprocessingGroup" xmlns:wpi="http://schemas.microsoft.com/office/word/2010/wordprocessingInk" xmlns:wne="http://schemas.microsoft.com/office/word/2006/wordml" xmlns:wps="http://schemas.microsoft.com/office/word/2010/wordprocessingShape" mc:Ignorable="w14 w15 w16se w16cid wp14">
+  <w:sdt>
+    <w:sdtPr>
+      <w:id w:val="-614673373"/>
+      <w:docPartObj>
+        <w:docPartGallery w:val="Page Numbers (Bottom of Page)"/>
+        <w:docPartUnique/>
+      </w:docPartObj>
+    </w:sdtPr>
+    <w:sdtEndPr>
+      <w:rPr>
+        <w:noProof/>
+      </w:rPr>
+    </w:sdtEndPr>
+    <w:sdtContent>
+      <w:sdt>
+        <w:sdtPr>
+          <w:id w:val="-1687742137"/>
           <w:docPartObj>
             <w:docPartGallery w:val="Page Numbers (Bottom of Page)"/>
             <w:docPartUnique/>
@@ -4979,98 +5882,21 @@
             <w:pPr>
               <w:pStyle w:val="Footer"/>
               <w:tabs>
-                <w:tab w:val="left" w:pos="426"/>
+                <w:tab w:val="left" w:pos="2977"/>
               </w:tabs>
-              <w:jc w:val="left"/>
+              <w:jc w:val="right"/>
               <w:rPr>
                 <w:noProof/>
               </w:rPr>
             </w:pPr>
             <w:r>
-              <w:t>3</w:t>
+              <w:t>VALENS PRABAGITA</w:t>
             </w:r>
             <w:r>
               <w:tab/>
-              <w:t>MIMIC HUMAN SPEECH</w:t>
+              <w:t>4</w:t>
             </w:r>
           </w:p>
-        </w:sdtContent>
-      </w:sdt>
-    </w:sdtContent>
-  </w:sdt>
-  <w:p>
-    <w:pPr>
-      <w:pStyle w:val="Footer"/>
-    </w:pPr>
-  </w:p>
-</w:ftr>
-</file>
-
-<file path=word/footer6.xml><?xml version="1.0" encoding="utf-8"?>
-<w:ftr xmlns:wpc="http://schemas.microsoft.com/office/word/2010/wordprocessingCanvas" xmlns:cx="http://schemas.microsoft.com/office/drawing/2014/chartex" xmlns:cx1="http://schemas.microsoft.com/office/drawing/2015/9/8/chartex" xmlns:cx2="http://schemas.microsoft.com/office/drawing/2015/10/21/chartex" xmlns:cx3="http://schemas.microsoft.com/office/drawing/2016/5/9/chartex" xmlns:cx4="http://schemas.microsoft.com/office/drawing/2016/5/10/chartex" xmlns:cx5="http://schemas.microsoft.com/office/drawing/2016/5/11/chartex" xmlns:cx6="http://schemas.microsoft.com/office/drawing/2016/5/12/chartex" xmlns:cx7="http://schemas.microsoft.com/office/drawing/2016/5/13/chartex" xmlns:cx8="http://schemas.microsoft.com/office/drawing/2016/5/14/chartex" xmlns:mc="http://schemas.openxmlformats.org/markup-compatibility/2006" xmlns:aink="http://schemas.microsoft.com/office/drawing/2016/ink" xmlns:am3d="http://schemas.microsoft.com/office/drawing/2017/model3d" xmlns:o="urn:schemas-microsoft-com:office:office" xmlns:r="http://schemas.openxmlformats.org/officeDocument/2006/relationships" xmlns:m="http://schemas.openxmlformats.org/officeDocument/2006/math" xmlns:v="urn:schemas-microsoft-com:vml" xmlns:wp14="http://schemas.microsoft.com/office/word/2010/wordprocessingDrawing" xmlns:wp="http://schemas.openxmlformats.org/drawingml/2006/wordprocessingDrawing" xmlns:w10="urn:schemas-microsoft-com:office:word" xmlns:w="http://schemas.openxmlformats.org/wordprocessingml/2006/main" xmlns:w14="http://schemas.microsoft.com/office/word/2010/wordml" xmlns:w15="http://schemas.microsoft.com/office/word/2012/wordml" xmlns:w16cid="http://schemas.microsoft.com/office/word/2016/wordml/cid" xmlns:w16se="http://schemas.microsoft.com/office/word/2015/wordml/symex" xmlns:wpg="http://schemas.microsoft.com/office/word/2010/wordprocessingGroup" xmlns:wpi="http://schemas.microsoft.com/office/word/2010/wordprocessingInk" xmlns:wne="http://schemas.microsoft.com/office/word/2006/wordml" xmlns:wps="http://schemas.microsoft.com/office/word/2010/wordprocessingShape" mc:Ignorable="w14 w15 w16se w16cid wp14">
-  <w:sdt>
-    <w:sdtPr>
-      <w:id w:val="25527849"/>
-      <w:docPartObj>
-        <w:docPartGallery w:val="Page Numbers (Bottom of Page)"/>
-        <w:docPartUnique/>
-      </w:docPartObj>
-    </w:sdtPr>
-    <w:sdtEndPr>
-      <w:rPr>
-        <w:noProof/>
-      </w:rPr>
-    </w:sdtEndPr>
-    <w:sdtContent>
-      <w:sdt>
-        <w:sdtPr>
-          <w:id w:val="500247331"/>
-          <w:docPartObj>
-            <w:docPartGallery w:val="Page Numbers (Bottom of Page)"/>
-            <w:docPartUnique/>
-          </w:docPartObj>
-        </w:sdtPr>
-        <w:sdtEndPr>
-          <w:rPr>
-            <w:noProof/>
-          </w:rPr>
-        </w:sdtEndPr>
-        <w:sdtContent>
-          <w:sdt>
-            <w:sdtPr>
-              <w:id w:val="1214768687"/>
-              <w:docPartObj>
-                <w:docPartGallery w:val="Page Numbers (Bottom of Page)"/>
-                <w:docPartUnique/>
-              </w:docPartObj>
-            </w:sdtPr>
-            <w:sdtEndPr>
-              <w:rPr>
-                <w:noProof/>
-              </w:rPr>
-            </w:sdtEndPr>
-            <w:sdtContent>
-              <w:p>
-                <w:pPr>
-                  <w:pStyle w:val="Footer"/>
-                  <w:tabs>
-                    <w:tab w:val="left" w:pos="2977"/>
-                  </w:tabs>
-                  <w:jc w:val="right"/>
-                  <w:rPr>
-                    <w:noProof/>
-                  </w:rPr>
-                </w:pPr>
-                <w:r>
-                  <w:t>VALENS PRABAGITA</w:t>
-                </w:r>
-                <w:r>
-                  <w:tab/>
-                  <w:t>4</w:t>
-                </w:r>
-              </w:p>
-            </w:sdtContent>
-          </w:sdt>
         </w:sdtContent>
       </w:sdt>
     </w:sdtContent>
@@ -5355,6 +6181,21 @@
 </w:hdr>
 </file>
 
+<file path=word/header4.xml><?xml version="1.0" encoding="utf-8"?>
+<w:hdr xmlns:wpc="http://schemas.microsoft.com/office/word/2010/wordprocessingCanvas" xmlns:cx="http://schemas.microsoft.com/office/drawing/2014/chartex" xmlns:cx1="http://schemas.microsoft.com/office/drawing/2015/9/8/chartex" xmlns:cx2="http://schemas.microsoft.com/office/drawing/2015/10/21/chartex" xmlns:cx3="http://schemas.microsoft.com/office/drawing/2016/5/9/chartex" xmlns:cx4="http://schemas.microsoft.com/office/drawing/2016/5/10/chartex" xmlns:cx5="http://schemas.microsoft.com/office/drawing/2016/5/11/chartex" xmlns:cx6="http://schemas.microsoft.com/office/drawing/2016/5/12/chartex" xmlns:cx7="http://schemas.microsoft.com/office/drawing/2016/5/13/chartex" xmlns:cx8="http://schemas.microsoft.com/office/drawing/2016/5/14/chartex" xmlns:mc="http://schemas.openxmlformats.org/markup-compatibility/2006" xmlns:aink="http://schemas.microsoft.com/office/drawing/2016/ink" xmlns:am3d="http://schemas.microsoft.com/office/drawing/2017/model3d" xmlns:o="urn:schemas-microsoft-com:office:office" xmlns:r="http://schemas.openxmlformats.org/officeDocument/2006/relationships" xmlns:m="http://schemas.openxmlformats.org/officeDocument/2006/math" xmlns:v="urn:schemas-microsoft-com:vml" xmlns:wp14="http://schemas.microsoft.com/office/word/2010/wordprocessingDrawing" xmlns:wp="http://schemas.openxmlformats.org/drawingml/2006/wordprocessingDrawing" xmlns:w10="urn:schemas-microsoft-com:office:word" xmlns:w="http://schemas.openxmlformats.org/wordprocessingml/2006/main" xmlns:w14="http://schemas.microsoft.com/office/word/2010/wordml" xmlns:w15="http://schemas.microsoft.com/office/word/2012/wordml" xmlns:w16cid="http://schemas.microsoft.com/office/word/2016/wordml/cid" xmlns:w16se="http://schemas.microsoft.com/office/word/2015/wordml/symex" xmlns:wpg="http://schemas.microsoft.com/office/word/2010/wordprocessingGroup" xmlns:wpi="http://schemas.microsoft.com/office/word/2010/wordprocessingInk" xmlns:wne="http://schemas.microsoft.com/office/word/2006/wordml" xmlns:wps="http://schemas.microsoft.com/office/word/2010/wordprocessingShape" mc:Ignorable="w14 w15 w16se w16cid wp14">
+  <w:p>
+    <w:pPr>
+      <w:pStyle w:val="Header"/>
+    </w:pPr>
+  </w:p>
+  <w:p>
+    <w:pPr>
+      <w:pStyle w:val="Header"/>
+    </w:pPr>
+  </w:p>
+</w:hdr>
+</file>
+
 <file path=word/numbering.xml><?xml version="1.0" encoding="utf-8"?>
 <w:numbering xmlns:wpc="http://schemas.microsoft.com/office/word/2010/wordprocessingCanvas" xmlns:cx="http://schemas.microsoft.com/office/drawing/2014/chartex" xmlns:cx1="http://schemas.microsoft.com/office/drawing/2015/9/8/chartex" xmlns:cx2="http://schemas.microsoft.com/office/drawing/2015/10/21/chartex" xmlns:cx3="http://schemas.microsoft.com/office/drawing/2016/5/9/chartex" xmlns:cx4="http://schemas.microsoft.com/office/drawing/2016/5/10/chartex" xmlns:cx5="http://schemas.microsoft.com/office/drawing/2016/5/11/chartex" xmlns:cx6="http://schemas.microsoft.com/office/drawing/2016/5/12/chartex" xmlns:cx7="http://schemas.microsoft.com/office/drawing/2016/5/13/chartex" xmlns:cx8="http://schemas.microsoft.com/office/drawing/2016/5/14/chartex" xmlns:mc="http://schemas.openxmlformats.org/markup-compatibility/2006" xmlns:aink="http://schemas.microsoft.com/office/drawing/2016/ink" xmlns:am3d="http://schemas.microsoft.com/office/drawing/2017/model3d" xmlns:o="urn:schemas-microsoft-com:office:office" xmlns:r="http://schemas.openxmlformats.org/officeDocument/2006/relationships" xmlns:m="http://schemas.openxmlformats.org/officeDocument/2006/math" xmlns:v="urn:schemas-microsoft-com:vml" xmlns:wp14="http://schemas.microsoft.com/office/word/2010/wordprocessingDrawing" xmlns:wp="http://schemas.openxmlformats.org/drawingml/2006/wordprocessingDrawing" xmlns:w10="urn:schemas-microsoft-com:office:word" xmlns:w="http://schemas.openxmlformats.org/wordprocessingml/2006/main" xmlns:w14="http://schemas.microsoft.com/office/word/2010/wordml" xmlns:w15="http://schemas.microsoft.com/office/word/2012/wordml" xmlns:w16cid="http://schemas.microsoft.com/office/word/2016/wordml/cid" xmlns:w16se="http://schemas.microsoft.com/office/word/2015/wordml/symex" xmlns:wpg="http://schemas.microsoft.com/office/word/2010/wordprocessingGroup" xmlns:wpi="http://schemas.microsoft.com/office/word/2010/wordprocessingInk" xmlns:wne="http://schemas.microsoft.com/office/word/2006/wordml" xmlns:wps="http://schemas.microsoft.com/office/word/2010/wordprocessingShape" mc:Ignorable="w14 w15 w16se w16cid wp14">
   <w:abstractNum w:abstractNumId="0" w15:restartNumberingAfterBreak="0">
@@ -5376,6 +6217,119 @@
     </w:lvl>
   </w:abstractNum>
   <w:abstractNum w:abstractNumId="1" w15:restartNumberingAfterBreak="0">
+    <w:nsid w:val="05F52B45"/>
+    <w:multiLevelType w:val="hybridMultilevel"/>
+    <w:tmpl w:val="4F642E9A"/>
+    <w:lvl w:ilvl="0" w:tplc="00CE22AC">
+      <w:start w:val="4"/>
+      <w:numFmt w:val="bullet"/>
+      <w:lvlText w:val="•"/>
+      <w:lvlJc w:val="left"/>
+      <w:pPr>
+        <w:ind w:left="1222" w:hanging="720"/>
+      </w:pPr>
+      <w:rPr>
+        <w:rFonts w:ascii="Times New Roman" w:eastAsiaTheme="minorHAnsi" w:hAnsi="Times New Roman" w:cs="Times New Roman" w:hint="default"/>
+      </w:rPr>
+    </w:lvl>
+    <w:lvl w:ilvl="1" w:tplc="08090003" w:tentative="1">
+      <w:start w:val="1"/>
+      <w:numFmt w:val="bullet"/>
+      <w:lvlText w:val="o"/>
+      <w:lvlJc w:val="left"/>
+      <w:pPr>
+        <w:ind w:left="1582" w:hanging="360"/>
+      </w:pPr>
+      <w:rPr>
+        <w:rFonts w:ascii="Courier New" w:hAnsi="Courier New" w:cs="Courier New" w:hint="default"/>
+      </w:rPr>
+    </w:lvl>
+    <w:lvl w:ilvl="2" w:tplc="08090005" w:tentative="1">
+      <w:start w:val="1"/>
+      <w:numFmt w:val="bullet"/>
+      <w:lvlText w:val=""/>
+      <w:lvlJc w:val="left"/>
+      <w:pPr>
+        <w:ind w:left="2302" w:hanging="360"/>
+      </w:pPr>
+      <w:rPr>
+        <w:rFonts w:ascii="Wingdings" w:hAnsi="Wingdings" w:hint="default"/>
+      </w:rPr>
+    </w:lvl>
+    <w:lvl w:ilvl="3" w:tplc="08090001" w:tentative="1">
+      <w:start w:val="1"/>
+      <w:numFmt w:val="bullet"/>
+      <w:lvlText w:val=""/>
+      <w:lvlJc w:val="left"/>
+      <w:pPr>
+        <w:ind w:left="3022" w:hanging="360"/>
+      </w:pPr>
+      <w:rPr>
+        <w:rFonts w:ascii="Symbol" w:hAnsi="Symbol" w:hint="default"/>
+      </w:rPr>
+    </w:lvl>
+    <w:lvl w:ilvl="4" w:tplc="08090003" w:tentative="1">
+      <w:start w:val="1"/>
+      <w:numFmt w:val="bullet"/>
+      <w:lvlText w:val="o"/>
+      <w:lvlJc w:val="left"/>
+      <w:pPr>
+        <w:ind w:left="3742" w:hanging="360"/>
+      </w:pPr>
+      <w:rPr>
+        <w:rFonts w:ascii="Courier New" w:hAnsi="Courier New" w:cs="Courier New" w:hint="default"/>
+      </w:rPr>
+    </w:lvl>
+    <w:lvl w:ilvl="5" w:tplc="08090005" w:tentative="1">
+      <w:start w:val="1"/>
+      <w:numFmt w:val="bullet"/>
+      <w:lvlText w:val=""/>
+      <w:lvlJc w:val="left"/>
+      <w:pPr>
+        <w:ind w:left="4462" w:hanging="360"/>
+      </w:pPr>
+      <w:rPr>
+        <w:rFonts w:ascii="Wingdings" w:hAnsi="Wingdings" w:hint="default"/>
+      </w:rPr>
+    </w:lvl>
+    <w:lvl w:ilvl="6" w:tplc="08090001" w:tentative="1">
+      <w:start w:val="1"/>
+      <w:numFmt w:val="bullet"/>
+      <w:lvlText w:val=""/>
+      <w:lvlJc w:val="left"/>
+      <w:pPr>
+        <w:ind w:left="5182" w:hanging="360"/>
+      </w:pPr>
+      <w:rPr>
+        <w:rFonts w:ascii="Symbol" w:hAnsi="Symbol" w:hint="default"/>
+      </w:rPr>
+    </w:lvl>
+    <w:lvl w:ilvl="7" w:tplc="08090003" w:tentative="1">
+      <w:start w:val="1"/>
+      <w:numFmt w:val="bullet"/>
+      <w:lvlText w:val="o"/>
+      <w:lvlJc w:val="left"/>
+      <w:pPr>
+        <w:ind w:left="5902" w:hanging="360"/>
+      </w:pPr>
+      <w:rPr>
+        <w:rFonts w:ascii="Courier New" w:hAnsi="Courier New" w:cs="Courier New" w:hint="default"/>
+      </w:rPr>
+    </w:lvl>
+    <w:lvl w:ilvl="8" w:tplc="08090005" w:tentative="1">
+      <w:start w:val="1"/>
+      <w:numFmt w:val="bullet"/>
+      <w:lvlText w:val=""/>
+      <w:lvlJc w:val="left"/>
+      <w:pPr>
+        <w:ind w:left="6622" w:hanging="360"/>
+      </w:pPr>
+      <w:rPr>
+        <w:rFonts w:ascii="Wingdings" w:hAnsi="Wingdings" w:hint="default"/>
+      </w:rPr>
+    </w:lvl>
+  </w:abstractNum>
+  <w:abstractNum w:abstractNumId="2" w15:restartNumberingAfterBreak="0">
     <w:nsid w:val="192847F2"/>
     <w:multiLevelType w:val="hybridMultilevel"/>
     <w:tmpl w:val="C50251B2"/>
@@ -5488,7 +6442,7 @@
       </w:rPr>
     </w:lvl>
   </w:abstractNum>
-  <w:abstractNum w:abstractNumId="2" w15:restartNumberingAfterBreak="0">
+  <w:abstractNum w:abstractNumId="3" w15:restartNumberingAfterBreak="0">
     <w:nsid w:val="37E46F67"/>
     <w:multiLevelType w:val="hybridMultilevel"/>
     <w:tmpl w:val="274630BC"/>
@@ -5601,7 +6555,7 @@
       </w:rPr>
     </w:lvl>
   </w:abstractNum>
-  <w:abstractNum w:abstractNumId="3" w15:restartNumberingAfterBreak="0">
+  <w:abstractNum w:abstractNumId="4" w15:restartNumberingAfterBreak="0">
     <w:nsid w:val="3F53219D"/>
     <w:multiLevelType w:val="multilevel"/>
     <w:tmpl w:val="D018B66C"/>
@@ -5724,7 +6678,7 @@
       </w:rPr>
     </w:lvl>
   </w:abstractNum>
-  <w:abstractNum w:abstractNumId="4" w15:restartNumberingAfterBreak="0">
+  <w:abstractNum w:abstractNumId="5" w15:restartNumberingAfterBreak="0">
     <w:nsid w:val="44936B94"/>
     <w:multiLevelType w:val="hybridMultilevel"/>
     <w:tmpl w:val="B3DA25B8"/>
@@ -5811,7 +6765,7 @@
       </w:pPr>
     </w:lvl>
   </w:abstractNum>
-  <w:abstractNum w:abstractNumId="5" w15:restartNumberingAfterBreak="0">
+  <w:abstractNum w:abstractNumId="6" w15:restartNumberingAfterBreak="0">
     <w:nsid w:val="4FA3679A"/>
     <w:multiLevelType w:val="hybridMultilevel"/>
     <w:tmpl w:val="78B2D2A2"/>
@@ -5924,23 +6878,258 @@
       </w:rPr>
     </w:lvl>
   </w:abstractNum>
+  <w:abstractNum w:abstractNumId="7" w15:restartNumberingAfterBreak="0">
+    <w:nsid w:val="67A3266D"/>
+    <w:multiLevelType w:val="hybridMultilevel"/>
+    <w:tmpl w:val="A9F481DC"/>
+    <w:lvl w:ilvl="0" w:tplc="08090001">
+      <w:start w:val="1"/>
+      <w:numFmt w:val="bullet"/>
+      <w:lvlText w:val=""/>
+      <w:lvlJc w:val="left"/>
+      <w:pPr>
+        <w:ind w:left="720" w:hanging="360"/>
+      </w:pPr>
+      <w:rPr>
+        <w:rFonts w:ascii="Symbol" w:hAnsi="Symbol" w:hint="default"/>
+      </w:rPr>
+    </w:lvl>
+    <w:lvl w:ilvl="1" w:tplc="08090003" w:tentative="1">
+      <w:start w:val="1"/>
+      <w:numFmt w:val="bullet"/>
+      <w:lvlText w:val="o"/>
+      <w:lvlJc w:val="left"/>
+      <w:pPr>
+        <w:ind w:left="1440" w:hanging="360"/>
+      </w:pPr>
+      <w:rPr>
+        <w:rFonts w:ascii="Courier New" w:hAnsi="Courier New" w:cs="Courier New" w:hint="default"/>
+      </w:rPr>
+    </w:lvl>
+    <w:lvl w:ilvl="2" w:tplc="08090005" w:tentative="1">
+      <w:start w:val="1"/>
+      <w:numFmt w:val="bullet"/>
+      <w:lvlText w:val=""/>
+      <w:lvlJc w:val="left"/>
+      <w:pPr>
+        <w:ind w:left="2160" w:hanging="360"/>
+      </w:pPr>
+      <w:rPr>
+        <w:rFonts w:ascii="Wingdings" w:hAnsi="Wingdings" w:hint="default"/>
+      </w:rPr>
+    </w:lvl>
+    <w:lvl w:ilvl="3" w:tplc="08090001" w:tentative="1">
+      <w:start w:val="1"/>
+      <w:numFmt w:val="bullet"/>
+      <w:lvlText w:val=""/>
+      <w:lvlJc w:val="left"/>
+      <w:pPr>
+        <w:ind w:left="2880" w:hanging="360"/>
+      </w:pPr>
+      <w:rPr>
+        <w:rFonts w:ascii="Symbol" w:hAnsi="Symbol" w:hint="default"/>
+      </w:rPr>
+    </w:lvl>
+    <w:lvl w:ilvl="4" w:tplc="08090003" w:tentative="1">
+      <w:start w:val="1"/>
+      <w:numFmt w:val="bullet"/>
+      <w:lvlText w:val="o"/>
+      <w:lvlJc w:val="left"/>
+      <w:pPr>
+        <w:ind w:left="3600" w:hanging="360"/>
+      </w:pPr>
+      <w:rPr>
+        <w:rFonts w:ascii="Courier New" w:hAnsi="Courier New" w:cs="Courier New" w:hint="default"/>
+      </w:rPr>
+    </w:lvl>
+    <w:lvl w:ilvl="5" w:tplc="08090005" w:tentative="1">
+      <w:start w:val="1"/>
+      <w:numFmt w:val="bullet"/>
+      <w:lvlText w:val=""/>
+      <w:lvlJc w:val="left"/>
+      <w:pPr>
+        <w:ind w:left="4320" w:hanging="360"/>
+      </w:pPr>
+      <w:rPr>
+        <w:rFonts w:ascii="Wingdings" w:hAnsi="Wingdings" w:hint="default"/>
+      </w:rPr>
+    </w:lvl>
+    <w:lvl w:ilvl="6" w:tplc="08090001" w:tentative="1">
+      <w:start w:val="1"/>
+      <w:numFmt w:val="bullet"/>
+      <w:lvlText w:val=""/>
+      <w:lvlJc w:val="left"/>
+      <w:pPr>
+        <w:ind w:left="5040" w:hanging="360"/>
+      </w:pPr>
+      <w:rPr>
+        <w:rFonts w:ascii="Symbol" w:hAnsi="Symbol" w:hint="default"/>
+      </w:rPr>
+    </w:lvl>
+    <w:lvl w:ilvl="7" w:tplc="08090003" w:tentative="1">
+      <w:start w:val="1"/>
+      <w:numFmt w:val="bullet"/>
+      <w:lvlText w:val="o"/>
+      <w:lvlJc w:val="left"/>
+      <w:pPr>
+        <w:ind w:left="5760" w:hanging="360"/>
+      </w:pPr>
+      <w:rPr>
+        <w:rFonts w:ascii="Courier New" w:hAnsi="Courier New" w:cs="Courier New" w:hint="default"/>
+      </w:rPr>
+    </w:lvl>
+    <w:lvl w:ilvl="8" w:tplc="08090005" w:tentative="1">
+      <w:start w:val="1"/>
+      <w:numFmt w:val="bullet"/>
+      <w:lvlText w:val=""/>
+      <w:lvlJc w:val="left"/>
+      <w:pPr>
+        <w:ind w:left="6480" w:hanging="360"/>
+      </w:pPr>
+      <w:rPr>
+        <w:rFonts w:ascii="Wingdings" w:hAnsi="Wingdings" w:hint="default"/>
+      </w:rPr>
+    </w:lvl>
+  </w:abstractNum>
+  <w:abstractNum w:abstractNumId="8" w15:restartNumberingAfterBreak="0">
+    <w:nsid w:val="6A02178A"/>
+    <w:multiLevelType w:val="hybridMultilevel"/>
+    <w:tmpl w:val="7110DFF2"/>
+    <w:lvl w:ilvl="0" w:tplc="00CE22AC">
+      <w:start w:val="4"/>
+      <w:numFmt w:val="bullet"/>
+      <w:lvlText w:val="•"/>
+      <w:lvlJc w:val="left"/>
+      <w:pPr>
+        <w:ind w:left="1080" w:hanging="720"/>
+      </w:pPr>
+      <w:rPr>
+        <w:rFonts w:ascii="Times New Roman" w:eastAsiaTheme="minorHAnsi" w:hAnsi="Times New Roman" w:cs="Times New Roman" w:hint="default"/>
+      </w:rPr>
+    </w:lvl>
+    <w:lvl w:ilvl="1" w:tplc="08090003" w:tentative="1">
+      <w:start w:val="1"/>
+      <w:numFmt w:val="bullet"/>
+      <w:lvlText w:val="o"/>
+      <w:lvlJc w:val="left"/>
+      <w:pPr>
+        <w:ind w:left="1440" w:hanging="360"/>
+      </w:pPr>
+      <w:rPr>
+        <w:rFonts w:ascii="Courier New" w:hAnsi="Courier New" w:cs="Courier New" w:hint="default"/>
+      </w:rPr>
+    </w:lvl>
+    <w:lvl w:ilvl="2" w:tplc="08090005" w:tentative="1">
+      <w:start w:val="1"/>
+      <w:numFmt w:val="bullet"/>
+      <w:lvlText w:val=""/>
+      <w:lvlJc w:val="left"/>
+      <w:pPr>
+        <w:ind w:left="2160" w:hanging="360"/>
+      </w:pPr>
+      <w:rPr>
+        <w:rFonts w:ascii="Wingdings" w:hAnsi="Wingdings" w:hint="default"/>
+      </w:rPr>
+    </w:lvl>
+    <w:lvl w:ilvl="3" w:tplc="08090001" w:tentative="1">
+      <w:start w:val="1"/>
+      <w:numFmt w:val="bullet"/>
+      <w:lvlText w:val=""/>
+      <w:lvlJc w:val="left"/>
+      <w:pPr>
+        <w:ind w:left="2880" w:hanging="360"/>
+      </w:pPr>
+      <w:rPr>
+        <w:rFonts w:ascii="Symbol" w:hAnsi="Symbol" w:hint="default"/>
+      </w:rPr>
+    </w:lvl>
+    <w:lvl w:ilvl="4" w:tplc="08090003" w:tentative="1">
+      <w:start w:val="1"/>
+      <w:numFmt w:val="bullet"/>
+      <w:lvlText w:val="o"/>
+      <w:lvlJc w:val="left"/>
+      <w:pPr>
+        <w:ind w:left="3600" w:hanging="360"/>
+      </w:pPr>
+      <w:rPr>
+        <w:rFonts w:ascii="Courier New" w:hAnsi="Courier New" w:cs="Courier New" w:hint="default"/>
+      </w:rPr>
+    </w:lvl>
+    <w:lvl w:ilvl="5" w:tplc="08090005" w:tentative="1">
+      <w:start w:val="1"/>
+      <w:numFmt w:val="bullet"/>
+      <w:lvlText w:val=""/>
+      <w:lvlJc w:val="left"/>
+      <w:pPr>
+        <w:ind w:left="4320" w:hanging="360"/>
+      </w:pPr>
+      <w:rPr>
+        <w:rFonts w:ascii="Wingdings" w:hAnsi="Wingdings" w:hint="default"/>
+      </w:rPr>
+    </w:lvl>
+    <w:lvl w:ilvl="6" w:tplc="08090001" w:tentative="1">
+      <w:start w:val="1"/>
+      <w:numFmt w:val="bullet"/>
+      <w:lvlText w:val=""/>
+      <w:lvlJc w:val="left"/>
+      <w:pPr>
+        <w:ind w:left="5040" w:hanging="360"/>
+      </w:pPr>
+      <w:rPr>
+        <w:rFonts w:ascii="Symbol" w:hAnsi="Symbol" w:hint="default"/>
+      </w:rPr>
+    </w:lvl>
+    <w:lvl w:ilvl="7" w:tplc="08090003" w:tentative="1">
+      <w:start w:val="1"/>
+      <w:numFmt w:val="bullet"/>
+      <w:lvlText w:val="o"/>
+      <w:lvlJc w:val="left"/>
+      <w:pPr>
+        <w:ind w:left="5760" w:hanging="360"/>
+      </w:pPr>
+      <w:rPr>
+        <w:rFonts w:ascii="Courier New" w:hAnsi="Courier New" w:cs="Courier New" w:hint="default"/>
+      </w:rPr>
+    </w:lvl>
+    <w:lvl w:ilvl="8" w:tplc="08090005" w:tentative="1">
+      <w:start w:val="1"/>
+      <w:numFmt w:val="bullet"/>
+      <w:lvlText w:val=""/>
+      <w:lvlJc w:val="left"/>
+      <w:pPr>
+        <w:ind w:left="6480" w:hanging="360"/>
+      </w:pPr>
+      <w:rPr>
+        <w:rFonts w:ascii="Wingdings" w:hAnsi="Wingdings" w:hint="default"/>
+      </w:rPr>
+    </w:lvl>
+  </w:abstractNum>
   <w:num w:numId="1">
-    <w:abstractNumId w:val="4"/>
+    <w:abstractNumId w:val="5"/>
   </w:num>
   <w:num w:numId="2">
     <w:abstractNumId w:val="0"/>
   </w:num>
   <w:num w:numId="3">
+    <w:abstractNumId w:val="4"/>
+  </w:num>
+  <w:num w:numId="4">
+    <w:abstractNumId w:val="2"/>
+  </w:num>
+  <w:num w:numId="5">
     <w:abstractNumId w:val="3"/>
   </w:num>
-  <w:num w:numId="4">
+  <w:num w:numId="6">
+    <w:abstractNumId w:val="6"/>
+  </w:num>
+  <w:num w:numId="7">
+    <w:abstractNumId w:val="7"/>
+  </w:num>
+  <w:num w:numId="8">
+    <w:abstractNumId w:val="8"/>
+  </w:num>
+  <w:num w:numId="9">
     <w:abstractNumId w:val="1"/>
-  </w:num>
-  <w:num w:numId="5">
-    <w:abstractNumId w:val="2"/>
-  </w:num>
-  <w:num w:numId="6">
-    <w:abstractNumId w:val="5"/>
   </w:num>
   <w:numIdMacAtCleanup w:val="6"/>
 </w:numbering>
@@ -7483,7 +8672,7 @@
 </file>
 
 <file path=customXml/itemProps1.xml><?xml version="1.0" encoding="utf-8"?>
-<ds:datastoreItem xmlns:ds="http://schemas.openxmlformats.org/officeDocument/2006/customXml" ds:itemID="{08B38E76-E448-4BF8-A1A8-6DFFBBFF039D}">
+<ds:datastoreItem xmlns:ds="http://schemas.openxmlformats.org/officeDocument/2006/customXml" ds:itemID="{1D7823E2-CC8C-4232-BFF3-9302DEE37F63}">
   <ds:schemaRefs>
     <ds:schemaRef ds:uri="http://schemas.openxmlformats.org/officeDocument/2006/bibliography"/>
   </ds:schemaRefs>

</xml_diff>